<commit_message>
dosc and pptx done
</commit_message>
<xml_diff>
--- a/documentation/StarMistDocumentation.docx
+++ b/documentation/StarMistDocumentation.docx
@@ -115,7 +115,14 @@
           <w:rFonts w:ascii="Times New Roman" w:hAnsi="Times New Roman" w:cs="Times New Roman"/>
           <w:b/>
         </w:rPr>
-        <w:t>A website that shows all information about the space project Starlight</w:t>
+        <w:t>A website that shows all information about the space project Star</w:t>
+      </w:r>
+      <w:r>
+        <w:rPr>
+          <w:rFonts w:ascii="Times New Roman" w:hAnsi="Times New Roman" w:cs="Times New Roman"/>
+          <w:b/>
+        </w:rPr>
+        <w:t>Mist</w:t>
       </w:r>
     </w:p>
     <w:p>
@@ -132,7 +139,7 @@
           <w:rFonts w:ascii="Times New Roman" w:hAnsi="Times New Roman" w:cs="Times New Roman"/>
           <w:b/>
         </w:rPr>
-        <w:t>http://projectpgkpi.eu3.biz/index.html</w:t>
+        <w:t>http://projectpgkpi.eu3.biz</w:t>
       </w:r>
     </w:p>
     <w:p>
@@ -228,35 +235,8 @@
           <w:lang w:val="bg-BG"/>
         </w:rPr>
         <w:tab/>
-      </w:r>
-      <w:proofErr w:type="spellStart"/>
-      <w:r>
-        <w:rPr>
-          <w:sz w:val="20"/>
-          <w:szCs w:val="20"/>
-          <w:lang w:val="bg-BG"/>
-        </w:rPr>
-        <w:t>Front-end</w:t>
-      </w:r>
-      <w:proofErr w:type="spellEnd"/>
-      <w:r>
-        <w:rPr>
-          <w:sz w:val="20"/>
-          <w:szCs w:val="20"/>
-          <w:lang w:val="bg-BG"/>
-        </w:rPr>
-        <w:t xml:space="preserve"> </w:t>
-      </w:r>
-      <w:proofErr w:type="spellStart"/>
-      <w:r>
-        <w:rPr>
-          <w:sz w:val="20"/>
-          <w:szCs w:val="20"/>
-          <w:lang w:val="bg-BG"/>
-        </w:rPr>
-        <w:t>dev</w:t>
-      </w:r>
-      <w:proofErr w:type="spellEnd"/>
+        <w:t>Front-end dev</w:t>
+      </w:r>
     </w:p>
     <w:p>
       <w:pPr>
@@ -413,35 +393,8 @@
           <w:lang w:val="bg-BG"/>
         </w:rPr>
         <w:tab/>
-      </w:r>
-      <w:proofErr w:type="spellStart"/>
-      <w:r>
-        <w:rPr>
-          <w:sz w:val="20"/>
-          <w:szCs w:val="20"/>
-          <w:lang w:val="bg-BG"/>
-        </w:rPr>
-        <w:t>Front-end</w:t>
-      </w:r>
-      <w:proofErr w:type="spellEnd"/>
-      <w:r>
-        <w:rPr>
-          <w:sz w:val="20"/>
-          <w:szCs w:val="20"/>
-          <w:lang w:val="bg-BG"/>
-        </w:rPr>
-        <w:t xml:space="preserve"> </w:t>
-      </w:r>
-      <w:proofErr w:type="spellStart"/>
-      <w:r>
-        <w:rPr>
-          <w:sz w:val="20"/>
-          <w:szCs w:val="20"/>
-          <w:lang w:val="bg-BG"/>
-        </w:rPr>
-        <w:t>dev</w:t>
-      </w:r>
-      <w:proofErr w:type="spellEnd"/>
+        <w:t>Front-end dev</w:t>
+      </w:r>
     </w:p>
     <w:p>
       <w:pPr>
@@ -593,7 +546,6 @@
         </w:rPr>
         <w:tab/>
       </w:r>
-      <w:proofErr w:type="spellStart"/>
       <w:r>
         <w:rPr>
           <w:sz w:val="20"/>
@@ -602,7 +554,6 @@
         </w:rPr>
         <w:t>Scrumtrainer</w:t>
       </w:r>
-      <w:proofErr w:type="spellEnd"/>
     </w:p>
     <w:p>
       <w:pPr>
@@ -713,27 +664,7 @@
           <w:bCs/>
           <w:lang w:val="bg-BG"/>
         </w:rPr>
-        <w:t xml:space="preserve">Николай </w:t>
-      </w:r>
-      <w:proofErr w:type="spellStart"/>
-      <w:r>
-        <w:rPr>
-          <w:rStyle w:val="normaltextrun"/>
-          <w:b/>
-          <w:bCs/>
-          <w:lang w:val="bg-BG"/>
-        </w:rPr>
-        <w:t>Евгеневич</w:t>
-      </w:r>
-      <w:proofErr w:type="spellEnd"/>
-      <w:r>
-        <w:rPr>
-          <w:rStyle w:val="normaltextrun"/>
-          <w:b/>
-          <w:bCs/>
-          <w:lang w:val="bg-BG"/>
-        </w:rPr>
-        <w:t xml:space="preserve"> Калашник</w:t>
+        <w:t>Николай Евгеневич Калашник</w:t>
       </w:r>
     </w:p>
     <w:p>
@@ -772,7 +703,6 @@
         </w:rPr>
         <w:tab/>
       </w:r>
-      <w:proofErr w:type="spellStart"/>
       <w:r>
         <w:rPr>
           <w:sz w:val="20"/>
@@ -781,7 +711,6 @@
         </w:rPr>
         <w:t>Designer</w:t>
       </w:r>
-      <w:proofErr w:type="spellEnd"/>
     </w:p>
     <w:p>
       <w:pPr>
@@ -947,7 +876,6 @@
         </w:rPr>
         <w:t>M</w:t>
       </w:r>
-      <w:proofErr w:type="spellStart"/>
       <w:r>
         <w:rPr>
           <w:sz w:val="20"/>
@@ -956,7 +884,6 @@
         </w:rPr>
         <w:t>entor</w:t>
       </w:r>
-      <w:proofErr w:type="spellEnd"/>
     </w:p>
     <w:p>
       <w:pPr>
@@ -1134,597 +1061,15 @@
           <w:shd w:val="clear" w:color="auto" w:fill="FFFFFF"/>
         </w:rPr>
       </w:pPr>
-      <w:proofErr w:type="spellStart"/>
-      <w:r>
-        <w:rPr>
-          <w:rStyle w:val="normaltextrun"/>
-          <w:rFonts w:ascii="Times New Roman" w:hAnsi="Times New Roman" w:cs="Times New Roman"/>
-          <w:color w:val="000000"/>
-          <w:shd w:val="clear" w:color="auto" w:fill="FFFFFF"/>
-        </w:rPr>
-        <w:t>Целта</w:t>
-      </w:r>
-      <w:proofErr w:type="spellEnd"/>
-      <w:r>
-        <w:rPr>
-          <w:rStyle w:val="normaltextrun"/>
-          <w:rFonts w:ascii="Times New Roman" w:hAnsi="Times New Roman" w:cs="Times New Roman"/>
-          <w:color w:val="000000"/>
-          <w:shd w:val="clear" w:color="auto" w:fill="FFFFFF"/>
-        </w:rPr>
-        <w:t xml:space="preserve"> </w:t>
-      </w:r>
-      <w:proofErr w:type="spellStart"/>
-      <w:r>
-        <w:rPr>
-          <w:rStyle w:val="normaltextrun"/>
-          <w:rFonts w:ascii="Times New Roman" w:hAnsi="Times New Roman" w:cs="Times New Roman"/>
-          <w:color w:val="000000"/>
-          <w:shd w:val="clear" w:color="auto" w:fill="FFFFFF"/>
-        </w:rPr>
-        <w:t>на</w:t>
-      </w:r>
-      <w:proofErr w:type="spellEnd"/>
-      <w:r>
-        <w:rPr>
-          <w:rStyle w:val="normaltextrun"/>
-          <w:rFonts w:ascii="Times New Roman" w:hAnsi="Times New Roman" w:cs="Times New Roman"/>
-          <w:color w:val="000000"/>
-          <w:shd w:val="clear" w:color="auto" w:fill="FFFFFF"/>
-        </w:rPr>
-        <w:t xml:space="preserve"> </w:t>
-      </w:r>
-      <w:proofErr w:type="spellStart"/>
-      <w:r>
-        <w:rPr>
-          <w:rStyle w:val="normaltextrun"/>
-          <w:rFonts w:ascii="Times New Roman" w:hAnsi="Times New Roman" w:cs="Times New Roman"/>
-          <w:color w:val="000000"/>
-          <w:shd w:val="clear" w:color="auto" w:fill="FFFFFF"/>
-        </w:rPr>
-        <w:t>проекта</w:t>
-      </w:r>
-      <w:proofErr w:type="spellEnd"/>
-      <w:r>
-        <w:rPr>
-          <w:rStyle w:val="normaltextrun"/>
-          <w:rFonts w:ascii="Times New Roman" w:hAnsi="Times New Roman" w:cs="Times New Roman"/>
-          <w:color w:val="000000"/>
-          <w:shd w:val="clear" w:color="auto" w:fill="FFFFFF"/>
-        </w:rPr>
-        <w:t xml:space="preserve"> е </w:t>
-      </w:r>
-      <w:proofErr w:type="spellStart"/>
-      <w:r>
-        <w:rPr>
-          <w:rStyle w:val="normaltextrun"/>
-          <w:rFonts w:ascii="Times New Roman" w:hAnsi="Times New Roman" w:cs="Times New Roman"/>
-          <w:color w:val="000000"/>
-          <w:shd w:val="clear" w:color="auto" w:fill="FFFFFF"/>
-        </w:rPr>
-        <w:t>да</w:t>
-      </w:r>
-      <w:proofErr w:type="spellEnd"/>
-      <w:r>
-        <w:rPr>
-          <w:rStyle w:val="normaltextrun"/>
-          <w:rFonts w:ascii="Times New Roman" w:hAnsi="Times New Roman" w:cs="Times New Roman"/>
-          <w:color w:val="000000"/>
-          <w:shd w:val="clear" w:color="auto" w:fill="FFFFFF"/>
-        </w:rPr>
-        <w:t xml:space="preserve"> </w:t>
-      </w:r>
-      <w:proofErr w:type="spellStart"/>
-      <w:r>
-        <w:rPr>
-          <w:rStyle w:val="normaltextrun"/>
-          <w:rFonts w:ascii="Times New Roman" w:hAnsi="Times New Roman" w:cs="Times New Roman"/>
-          <w:color w:val="000000"/>
-          <w:shd w:val="clear" w:color="auto" w:fill="FFFFFF"/>
-        </w:rPr>
-        <w:t>представим</w:t>
-      </w:r>
-      <w:proofErr w:type="spellEnd"/>
-      <w:r>
-        <w:rPr>
-          <w:rStyle w:val="normaltextrun"/>
-          <w:rFonts w:ascii="Times New Roman" w:hAnsi="Times New Roman" w:cs="Times New Roman"/>
-          <w:color w:val="000000"/>
-          <w:shd w:val="clear" w:color="auto" w:fill="FFFFFF"/>
-        </w:rPr>
-        <w:t xml:space="preserve"> </w:t>
-      </w:r>
-      <w:proofErr w:type="spellStart"/>
-      <w:r>
-        <w:rPr>
-          <w:rStyle w:val="normaltextrun"/>
-          <w:rFonts w:ascii="Times New Roman" w:hAnsi="Times New Roman" w:cs="Times New Roman"/>
-          <w:color w:val="000000"/>
-          <w:shd w:val="clear" w:color="auto" w:fill="FFFFFF"/>
-        </w:rPr>
-        <w:t>нашите</w:t>
-      </w:r>
-      <w:proofErr w:type="spellEnd"/>
-      <w:r>
-        <w:rPr>
-          <w:rStyle w:val="normaltextrun"/>
-          <w:rFonts w:ascii="Times New Roman" w:hAnsi="Times New Roman" w:cs="Times New Roman"/>
-          <w:color w:val="000000"/>
-          <w:shd w:val="clear" w:color="auto" w:fill="FFFFFF"/>
-        </w:rPr>
-        <w:t xml:space="preserve"> </w:t>
-      </w:r>
-      <w:proofErr w:type="spellStart"/>
-      <w:r>
-        <w:rPr>
-          <w:rStyle w:val="normaltextrun"/>
-          <w:rFonts w:ascii="Times New Roman" w:hAnsi="Times New Roman" w:cs="Times New Roman"/>
-          <w:color w:val="000000"/>
-          <w:shd w:val="clear" w:color="auto" w:fill="FFFFFF"/>
-        </w:rPr>
-        <w:t>знания</w:t>
-      </w:r>
-      <w:proofErr w:type="spellEnd"/>
-      <w:r>
-        <w:rPr>
-          <w:rStyle w:val="normaltextrun"/>
-          <w:rFonts w:ascii="Times New Roman" w:hAnsi="Times New Roman" w:cs="Times New Roman"/>
-          <w:color w:val="000000"/>
-          <w:shd w:val="clear" w:color="auto" w:fill="FFFFFF"/>
-        </w:rPr>
-        <w:t xml:space="preserve"> и </w:t>
-      </w:r>
-      <w:proofErr w:type="spellStart"/>
-      <w:r>
-        <w:rPr>
-          <w:rStyle w:val="normaltextrun"/>
-          <w:rFonts w:ascii="Times New Roman" w:hAnsi="Times New Roman" w:cs="Times New Roman"/>
-          <w:color w:val="000000"/>
-          <w:shd w:val="clear" w:color="auto" w:fill="FFFFFF"/>
-        </w:rPr>
-        <w:t>умения</w:t>
-      </w:r>
-      <w:proofErr w:type="spellEnd"/>
-      <w:r>
-        <w:rPr>
-          <w:rStyle w:val="normaltextrun"/>
-          <w:rFonts w:ascii="Times New Roman" w:hAnsi="Times New Roman" w:cs="Times New Roman"/>
-          <w:color w:val="000000"/>
-          <w:shd w:val="clear" w:color="auto" w:fill="FFFFFF"/>
-        </w:rPr>
-        <w:t xml:space="preserve"> в </w:t>
-      </w:r>
-      <w:proofErr w:type="spellStart"/>
-      <w:r>
-        <w:rPr>
-          <w:rStyle w:val="normaltextrun"/>
-          <w:rFonts w:ascii="Times New Roman" w:hAnsi="Times New Roman" w:cs="Times New Roman"/>
-          <w:color w:val="000000"/>
-          <w:shd w:val="clear" w:color="auto" w:fill="FFFFFF"/>
-        </w:rPr>
-        <w:t>уебдизайна</w:t>
-      </w:r>
-      <w:proofErr w:type="spellEnd"/>
-      <w:r>
-        <w:rPr>
-          <w:rStyle w:val="normaltextrun"/>
-          <w:rFonts w:ascii="Times New Roman" w:hAnsi="Times New Roman" w:cs="Times New Roman"/>
-          <w:color w:val="000000"/>
-          <w:shd w:val="clear" w:color="auto" w:fill="FFFFFF"/>
-        </w:rPr>
-        <w:t xml:space="preserve">, </w:t>
-      </w:r>
-      <w:proofErr w:type="spellStart"/>
-      <w:r>
-        <w:rPr>
-          <w:rStyle w:val="normaltextrun"/>
-          <w:rFonts w:ascii="Times New Roman" w:hAnsi="Times New Roman" w:cs="Times New Roman"/>
-          <w:color w:val="000000"/>
-          <w:shd w:val="clear" w:color="auto" w:fill="FFFFFF"/>
-        </w:rPr>
-        <w:t>като</w:t>
-      </w:r>
-      <w:proofErr w:type="spellEnd"/>
-      <w:r>
-        <w:rPr>
-          <w:rStyle w:val="normaltextrun"/>
-          <w:rFonts w:ascii="Times New Roman" w:hAnsi="Times New Roman" w:cs="Times New Roman"/>
-          <w:color w:val="000000"/>
-          <w:shd w:val="clear" w:color="auto" w:fill="FFFFFF"/>
-        </w:rPr>
-        <w:t xml:space="preserve"> </w:t>
-      </w:r>
-      <w:proofErr w:type="spellStart"/>
-      <w:r>
-        <w:rPr>
-          <w:rStyle w:val="normaltextrun"/>
-          <w:rFonts w:ascii="Times New Roman" w:hAnsi="Times New Roman" w:cs="Times New Roman"/>
-          <w:color w:val="000000"/>
-          <w:shd w:val="clear" w:color="auto" w:fill="FFFFFF"/>
-        </w:rPr>
-        <w:t>създадем</w:t>
-      </w:r>
-      <w:proofErr w:type="spellEnd"/>
-      <w:r>
-        <w:rPr>
-          <w:rStyle w:val="normaltextrun"/>
-          <w:rFonts w:ascii="Times New Roman" w:hAnsi="Times New Roman" w:cs="Times New Roman"/>
-          <w:color w:val="000000"/>
-          <w:shd w:val="clear" w:color="auto" w:fill="FFFFFF"/>
-        </w:rPr>
-        <w:t xml:space="preserve"> </w:t>
-      </w:r>
-      <w:proofErr w:type="spellStart"/>
-      <w:r>
-        <w:rPr>
-          <w:rStyle w:val="normaltextrun"/>
-          <w:rFonts w:ascii="Times New Roman" w:hAnsi="Times New Roman" w:cs="Times New Roman"/>
-          <w:color w:val="000000"/>
-          <w:shd w:val="clear" w:color="auto" w:fill="FFFFFF"/>
-        </w:rPr>
-        <w:t>уебсайт</w:t>
-      </w:r>
-      <w:proofErr w:type="spellEnd"/>
-      <w:r>
-        <w:rPr>
-          <w:rStyle w:val="normaltextrun"/>
-          <w:rFonts w:ascii="Times New Roman" w:hAnsi="Times New Roman" w:cs="Times New Roman"/>
-          <w:color w:val="000000"/>
-          <w:shd w:val="clear" w:color="auto" w:fill="FFFFFF"/>
-        </w:rPr>
-        <w:t xml:space="preserve">, </w:t>
-      </w:r>
-      <w:proofErr w:type="spellStart"/>
-      <w:r>
-        <w:rPr>
-          <w:rStyle w:val="normaltextrun"/>
-          <w:rFonts w:ascii="Times New Roman" w:hAnsi="Times New Roman" w:cs="Times New Roman"/>
-          <w:color w:val="000000"/>
-          <w:shd w:val="clear" w:color="auto" w:fill="FFFFFF"/>
-        </w:rPr>
-        <w:t>чиято</w:t>
-      </w:r>
-      <w:proofErr w:type="spellEnd"/>
-      <w:r>
-        <w:rPr>
-          <w:rStyle w:val="normaltextrun"/>
-          <w:rFonts w:ascii="Times New Roman" w:hAnsi="Times New Roman" w:cs="Times New Roman"/>
-          <w:color w:val="000000"/>
-          <w:shd w:val="clear" w:color="auto" w:fill="FFFFFF"/>
-        </w:rPr>
-        <w:t xml:space="preserve"> </w:t>
-      </w:r>
-      <w:proofErr w:type="spellStart"/>
-      <w:r>
-        <w:rPr>
-          <w:rStyle w:val="normaltextrun"/>
-          <w:rFonts w:ascii="Times New Roman" w:hAnsi="Times New Roman" w:cs="Times New Roman"/>
-          <w:color w:val="000000"/>
-          <w:shd w:val="clear" w:color="auto" w:fill="FFFFFF"/>
-        </w:rPr>
-        <w:t>цел</w:t>
-      </w:r>
-      <w:proofErr w:type="spellEnd"/>
-      <w:r>
-        <w:rPr>
-          <w:rStyle w:val="normaltextrun"/>
-          <w:rFonts w:ascii="Times New Roman" w:hAnsi="Times New Roman" w:cs="Times New Roman"/>
-          <w:color w:val="000000"/>
-          <w:shd w:val="clear" w:color="auto" w:fill="FFFFFF"/>
-        </w:rPr>
-        <w:t xml:space="preserve"> е </w:t>
-      </w:r>
-      <w:proofErr w:type="spellStart"/>
-      <w:r>
-        <w:rPr>
-          <w:rStyle w:val="normaltextrun"/>
-          <w:rFonts w:ascii="Times New Roman" w:hAnsi="Times New Roman" w:cs="Times New Roman"/>
-          <w:color w:val="000000"/>
-          <w:shd w:val="clear" w:color="auto" w:fill="FFFFFF"/>
-        </w:rPr>
-        <w:t>да</w:t>
-      </w:r>
-      <w:proofErr w:type="spellEnd"/>
-      <w:r>
-        <w:rPr>
-          <w:rStyle w:val="normaltextrun"/>
-          <w:rFonts w:ascii="Times New Roman" w:hAnsi="Times New Roman" w:cs="Times New Roman"/>
-          <w:color w:val="000000"/>
-          <w:shd w:val="clear" w:color="auto" w:fill="FFFFFF"/>
-        </w:rPr>
-        <w:t xml:space="preserve"> </w:t>
-      </w:r>
-      <w:proofErr w:type="spellStart"/>
-      <w:r>
-        <w:rPr>
-          <w:rStyle w:val="normaltextrun"/>
-          <w:rFonts w:ascii="Times New Roman" w:hAnsi="Times New Roman" w:cs="Times New Roman"/>
-          <w:color w:val="000000"/>
-          <w:shd w:val="clear" w:color="auto" w:fill="FFFFFF"/>
-        </w:rPr>
-        <w:t>запознае</w:t>
-      </w:r>
-      <w:proofErr w:type="spellEnd"/>
-      <w:r>
-        <w:rPr>
-          <w:rStyle w:val="normaltextrun"/>
-          <w:rFonts w:ascii="Times New Roman" w:hAnsi="Times New Roman" w:cs="Times New Roman"/>
-          <w:color w:val="000000"/>
-          <w:shd w:val="clear" w:color="auto" w:fill="FFFFFF"/>
-        </w:rPr>
-        <w:t xml:space="preserve"> </w:t>
-      </w:r>
-      <w:proofErr w:type="spellStart"/>
-      <w:r>
-        <w:rPr>
-          <w:rStyle w:val="normaltextrun"/>
-          <w:rFonts w:ascii="Times New Roman" w:hAnsi="Times New Roman" w:cs="Times New Roman"/>
-          <w:color w:val="000000"/>
-          <w:shd w:val="clear" w:color="auto" w:fill="FFFFFF"/>
-        </w:rPr>
-        <w:t>всички</w:t>
-      </w:r>
-      <w:proofErr w:type="spellEnd"/>
-      <w:r>
-        <w:rPr>
-          <w:rStyle w:val="normaltextrun"/>
-          <w:rFonts w:ascii="Times New Roman" w:hAnsi="Times New Roman" w:cs="Times New Roman"/>
-          <w:color w:val="000000"/>
-          <w:shd w:val="clear" w:color="auto" w:fill="FFFFFF"/>
-        </w:rPr>
-        <w:t xml:space="preserve"> </w:t>
-      </w:r>
-      <w:proofErr w:type="spellStart"/>
-      <w:r>
-        <w:rPr>
-          <w:rStyle w:val="normaltextrun"/>
-          <w:rFonts w:ascii="Times New Roman" w:hAnsi="Times New Roman" w:cs="Times New Roman"/>
-          <w:color w:val="000000"/>
-          <w:shd w:val="clear" w:color="auto" w:fill="FFFFFF"/>
-        </w:rPr>
-        <w:t>хора</w:t>
-      </w:r>
-      <w:proofErr w:type="spellEnd"/>
-      <w:r>
-        <w:rPr>
-          <w:rStyle w:val="normaltextrun"/>
-          <w:rFonts w:ascii="Times New Roman" w:hAnsi="Times New Roman" w:cs="Times New Roman"/>
-          <w:color w:val="000000"/>
-          <w:shd w:val="clear" w:color="auto" w:fill="FFFFFF"/>
-        </w:rPr>
-        <w:t xml:space="preserve">, </w:t>
-      </w:r>
-      <w:proofErr w:type="spellStart"/>
-      <w:r>
-        <w:rPr>
-          <w:rStyle w:val="normaltextrun"/>
-          <w:rFonts w:ascii="Times New Roman" w:hAnsi="Times New Roman" w:cs="Times New Roman"/>
-          <w:color w:val="000000"/>
-          <w:shd w:val="clear" w:color="auto" w:fill="FFFFFF"/>
-        </w:rPr>
-        <w:t>които</w:t>
-      </w:r>
-      <w:proofErr w:type="spellEnd"/>
-      <w:r>
-        <w:rPr>
-          <w:rStyle w:val="normaltextrun"/>
-          <w:rFonts w:ascii="Times New Roman" w:hAnsi="Times New Roman" w:cs="Times New Roman"/>
-          <w:color w:val="000000"/>
-          <w:shd w:val="clear" w:color="auto" w:fill="FFFFFF"/>
-        </w:rPr>
-        <w:t xml:space="preserve"> </w:t>
-      </w:r>
-      <w:proofErr w:type="spellStart"/>
-      <w:r>
-        <w:rPr>
-          <w:rStyle w:val="normaltextrun"/>
-          <w:rFonts w:ascii="Times New Roman" w:hAnsi="Times New Roman" w:cs="Times New Roman"/>
-          <w:color w:val="000000"/>
-          <w:shd w:val="clear" w:color="auto" w:fill="FFFFFF"/>
-        </w:rPr>
-        <w:t>се</w:t>
-      </w:r>
-      <w:proofErr w:type="spellEnd"/>
-      <w:r>
-        <w:rPr>
-          <w:rStyle w:val="normaltextrun"/>
-          <w:rFonts w:ascii="Times New Roman" w:hAnsi="Times New Roman" w:cs="Times New Roman"/>
-          <w:color w:val="000000"/>
-          <w:shd w:val="clear" w:color="auto" w:fill="FFFFFF"/>
-        </w:rPr>
-        <w:t xml:space="preserve"> </w:t>
-      </w:r>
-      <w:proofErr w:type="spellStart"/>
-      <w:r>
-        <w:rPr>
-          <w:rStyle w:val="normaltextrun"/>
-          <w:rFonts w:ascii="Times New Roman" w:hAnsi="Times New Roman" w:cs="Times New Roman"/>
-          <w:color w:val="000000"/>
-          <w:shd w:val="clear" w:color="auto" w:fill="FFFFFF"/>
-        </w:rPr>
-        <w:t>интересуват</w:t>
-      </w:r>
-      <w:proofErr w:type="spellEnd"/>
-      <w:r>
-        <w:rPr>
-          <w:rStyle w:val="normaltextrun"/>
-          <w:rFonts w:ascii="Times New Roman" w:hAnsi="Times New Roman" w:cs="Times New Roman"/>
-          <w:color w:val="000000"/>
-          <w:shd w:val="clear" w:color="auto" w:fill="FFFFFF"/>
-        </w:rPr>
-        <w:t xml:space="preserve"> </w:t>
-      </w:r>
-      <w:proofErr w:type="spellStart"/>
-      <w:r>
-        <w:rPr>
-          <w:rStyle w:val="normaltextrun"/>
-          <w:rFonts w:ascii="Times New Roman" w:hAnsi="Times New Roman" w:cs="Times New Roman"/>
-          <w:color w:val="000000"/>
-          <w:shd w:val="clear" w:color="auto" w:fill="FFFFFF"/>
-        </w:rPr>
-        <w:t>от</w:t>
-      </w:r>
-      <w:proofErr w:type="spellEnd"/>
-      <w:r>
-        <w:rPr>
-          <w:rStyle w:val="normaltextrun"/>
-          <w:rFonts w:ascii="Times New Roman" w:hAnsi="Times New Roman" w:cs="Times New Roman"/>
-          <w:color w:val="000000"/>
-          <w:shd w:val="clear" w:color="auto" w:fill="FFFFFF"/>
-        </w:rPr>
-        <w:t xml:space="preserve"> </w:t>
-      </w:r>
-      <w:proofErr w:type="spellStart"/>
-      <w:r>
-        <w:rPr>
-          <w:rStyle w:val="normaltextrun"/>
-          <w:rFonts w:ascii="Times New Roman" w:hAnsi="Times New Roman" w:cs="Times New Roman"/>
-          <w:color w:val="000000"/>
-          <w:shd w:val="clear" w:color="auto" w:fill="FFFFFF"/>
-        </w:rPr>
-        <w:t>тази</w:t>
-      </w:r>
-      <w:proofErr w:type="spellEnd"/>
-      <w:r>
-        <w:rPr>
-          <w:rStyle w:val="normaltextrun"/>
-          <w:rFonts w:ascii="Times New Roman" w:hAnsi="Times New Roman" w:cs="Times New Roman"/>
-          <w:color w:val="000000"/>
-          <w:shd w:val="clear" w:color="auto" w:fill="FFFFFF"/>
-        </w:rPr>
-        <w:t xml:space="preserve"> </w:t>
-      </w:r>
-      <w:proofErr w:type="spellStart"/>
-      <w:r>
-        <w:rPr>
-          <w:rStyle w:val="normaltextrun"/>
-          <w:rFonts w:ascii="Times New Roman" w:hAnsi="Times New Roman" w:cs="Times New Roman"/>
-          <w:color w:val="000000"/>
-          <w:shd w:val="clear" w:color="auto" w:fill="FFFFFF"/>
-        </w:rPr>
-        <w:t>тема</w:t>
-      </w:r>
-      <w:proofErr w:type="spellEnd"/>
-      <w:r>
-        <w:rPr>
-          <w:rStyle w:val="normaltextrun"/>
-          <w:rFonts w:ascii="Times New Roman" w:hAnsi="Times New Roman" w:cs="Times New Roman"/>
-          <w:color w:val="000000"/>
-          <w:shd w:val="clear" w:color="auto" w:fill="FFFFFF"/>
-        </w:rPr>
-        <w:t xml:space="preserve">, </w:t>
-      </w:r>
-      <w:proofErr w:type="spellStart"/>
-      <w:r>
-        <w:rPr>
-          <w:rStyle w:val="normaltextrun"/>
-          <w:rFonts w:ascii="Times New Roman" w:hAnsi="Times New Roman" w:cs="Times New Roman"/>
-          <w:color w:val="000000"/>
-          <w:shd w:val="clear" w:color="auto" w:fill="FFFFFF"/>
-        </w:rPr>
-        <w:t>за</w:t>
-      </w:r>
-      <w:proofErr w:type="spellEnd"/>
-      <w:r>
-        <w:rPr>
-          <w:rStyle w:val="normaltextrun"/>
-          <w:rFonts w:ascii="Times New Roman" w:hAnsi="Times New Roman" w:cs="Times New Roman"/>
-          <w:color w:val="000000"/>
-          <w:shd w:val="clear" w:color="auto" w:fill="FFFFFF"/>
-        </w:rPr>
-        <w:t xml:space="preserve"> </w:t>
-      </w:r>
-      <w:proofErr w:type="spellStart"/>
-      <w:r>
-        <w:rPr>
-          <w:rStyle w:val="normaltextrun"/>
-          <w:rFonts w:ascii="Times New Roman" w:hAnsi="Times New Roman" w:cs="Times New Roman"/>
-          <w:color w:val="000000"/>
-          <w:shd w:val="clear" w:color="auto" w:fill="FFFFFF"/>
-        </w:rPr>
-        <w:t>използването</w:t>
-      </w:r>
-      <w:proofErr w:type="spellEnd"/>
-      <w:r>
-        <w:rPr>
-          <w:rStyle w:val="normaltextrun"/>
-          <w:rFonts w:ascii="Times New Roman" w:hAnsi="Times New Roman" w:cs="Times New Roman"/>
-          <w:color w:val="000000"/>
-          <w:shd w:val="clear" w:color="auto" w:fill="FFFFFF"/>
-        </w:rPr>
-        <w:t xml:space="preserve"> </w:t>
-      </w:r>
-      <w:proofErr w:type="spellStart"/>
-      <w:r>
-        <w:rPr>
-          <w:rStyle w:val="normaltextrun"/>
-          <w:rFonts w:ascii="Times New Roman" w:hAnsi="Times New Roman" w:cs="Times New Roman"/>
-          <w:color w:val="000000"/>
-          <w:shd w:val="clear" w:color="auto" w:fill="FFFFFF"/>
-        </w:rPr>
-        <w:t>на</w:t>
-      </w:r>
-      <w:proofErr w:type="spellEnd"/>
-      <w:r>
-        <w:rPr>
-          <w:rStyle w:val="normaltextrun"/>
-          <w:rFonts w:ascii="Times New Roman" w:hAnsi="Times New Roman" w:cs="Times New Roman"/>
-          <w:color w:val="000000"/>
-          <w:shd w:val="clear" w:color="auto" w:fill="FFFFFF"/>
-        </w:rPr>
-        <w:t xml:space="preserve"> </w:t>
-      </w:r>
-      <w:proofErr w:type="spellStart"/>
-      <w:r>
-        <w:rPr>
-          <w:rStyle w:val="normaltextrun"/>
-          <w:rFonts w:ascii="Times New Roman" w:hAnsi="Times New Roman" w:cs="Times New Roman"/>
-          <w:color w:val="000000"/>
-          <w:shd w:val="clear" w:color="auto" w:fill="FFFFFF"/>
-        </w:rPr>
-        <w:t>роботи</w:t>
-      </w:r>
-      <w:proofErr w:type="spellEnd"/>
-      <w:r>
-        <w:rPr>
-          <w:rStyle w:val="normaltextrun"/>
-          <w:rFonts w:ascii="Times New Roman" w:hAnsi="Times New Roman" w:cs="Times New Roman"/>
-          <w:color w:val="000000"/>
-          <w:shd w:val="clear" w:color="auto" w:fill="FFFFFF"/>
-        </w:rPr>
-        <w:t xml:space="preserve"> в </w:t>
-      </w:r>
-      <w:proofErr w:type="spellStart"/>
-      <w:r>
-        <w:rPr>
-          <w:rStyle w:val="normaltextrun"/>
-          <w:rFonts w:ascii="Times New Roman" w:hAnsi="Times New Roman" w:cs="Times New Roman"/>
-          <w:color w:val="000000"/>
-          <w:shd w:val="clear" w:color="auto" w:fill="FFFFFF"/>
-        </w:rPr>
-        <w:t>открития</w:t>
-      </w:r>
-      <w:proofErr w:type="spellEnd"/>
-      <w:r>
-        <w:rPr>
-          <w:rStyle w:val="normaltextrun"/>
-          <w:rFonts w:ascii="Times New Roman" w:hAnsi="Times New Roman" w:cs="Times New Roman"/>
-          <w:color w:val="000000"/>
-          <w:shd w:val="clear" w:color="auto" w:fill="FFFFFF"/>
-        </w:rPr>
-        <w:t xml:space="preserve"> </w:t>
-      </w:r>
-      <w:proofErr w:type="spellStart"/>
-      <w:r>
-        <w:rPr>
-          <w:rStyle w:val="normaltextrun"/>
-          <w:rFonts w:ascii="Times New Roman" w:hAnsi="Times New Roman" w:cs="Times New Roman"/>
-          <w:color w:val="000000"/>
-          <w:shd w:val="clear" w:color="auto" w:fill="FFFFFF"/>
-        </w:rPr>
-        <w:t>космос</w:t>
-      </w:r>
-      <w:proofErr w:type="spellEnd"/>
+      <w:r>
+        <w:rPr>
+          <w:rStyle w:val="normaltextrun"/>
+          <w:rFonts w:ascii="Times New Roman" w:hAnsi="Times New Roman" w:cs="Times New Roman"/>
+          <w:color w:val="000000"/>
+          <w:shd w:val="clear" w:color="auto" w:fill="FFFFFF"/>
+        </w:rPr>
+        <w:t>Целта на проекта е да представим нашите знания и умения в уебдизайна, като създадем уебсайт, чиято цел е да запознае всички хора, които се интересуват от тази тема, за използването на роботи в открития космос</w:t>
+      </w:r>
     </w:p>
     <w:p>
       <w:pPr>
@@ -1800,7 +1145,6 @@
         </w:rPr>
         <w:t xml:space="preserve"> </w:t>
       </w:r>
-      <w:proofErr w:type="spellStart"/>
       <w:r>
         <w:rPr>
           <w:rStyle w:val="normaltextrun"/>
@@ -1829,18 +1173,7 @@
           <w:shd w:val="clear" w:color="auto" w:fill="FFFFFF"/>
           <w:lang w:val="bg-BG"/>
         </w:rPr>
-        <w:t>нсторм</w:t>
-      </w:r>
-      <w:proofErr w:type="spellEnd"/>
-      <w:r>
-        <w:rPr>
-          <w:rStyle w:val="normaltextrun"/>
-          <w:rFonts w:ascii="Times New Roman" w:hAnsi="Times New Roman" w:cs="Times New Roman"/>
-          <w:color w:val="000000"/>
-          <w:shd w:val="clear" w:color="auto" w:fill="FFFFFF"/>
-          <w:lang w:val="bg-BG"/>
-        </w:rPr>
-        <w:t xml:space="preserve"> </w:t>
+        <w:t xml:space="preserve">нсторм </w:t>
       </w:r>
       <w:r>
         <w:rPr>
@@ -1984,7 +1317,6 @@
         </w:rPr>
         <w:t xml:space="preserve">- </w:t>
       </w:r>
-      <w:proofErr w:type="spellStart"/>
       <w:r>
         <w:rPr>
           <w:rStyle w:val="eop"/>
@@ -1993,18 +1325,7 @@
           <w:shd w:val="clear" w:color="auto" w:fill="FFFFFF"/>
           <w:lang w:val="bg-BG"/>
         </w:rPr>
-        <w:t>Нарисуване</w:t>
-      </w:r>
-      <w:proofErr w:type="spellEnd"/>
-      <w:r>
-        <w:rPr>
-          <w:rStyle w:val="eop"/>
-          <w:rFonts w:ascii="Times New Roman" w:hAnsi="Times New Roman" w:cs="Times New Roman"/>
-          <w:color w:val="000000"/>
-          <w:shd w:val="clear" w:color="auto" w:fill="FFFFFF"/>
-          <w:lang w:val="bg-BG"/>
-        </w:rPr>
-        <w:t xml:space="preserve"> </w:t>
+        <w:t xml:space="preserve">Нарисуване </w:t>
       </w:r>
       <w:r>
         <w:rPr>
@@ -2058,7 +1379,6 @@
         </w:rPr>
         <w:t xml:space="preserve">главен </w:t>
       </w:r>
-      <w:proofErr w:type="spellStart"/>
       <w:r>
         <w:rPr>
           <w:rStyle w:val="eop"/>
@@ -2087,18 +1407,7 @@
           <w:shd w:val="clear" w:color="auto" w:fill="FFFFFF"/>
           <w:lang w:val="bg-BG"/>
         </w:rPr>
-        <w:t>тов</w:t>
-      </w:r>
-      <w:proofErr w:type="spellEnd"/>
-      <w:r>
-        <w:rPr>
-          <w:rStyle w:val="eop"/>
-          <w:rFonts w:ascii="Times New Roman" w:hAnsi="Times New Roman" w:cs="Times New Roman"/>
-          <w:color w:val="000000"/>
-          <w:shd w:val="clear" w:color="auto" w:fill="FFFFFF"/>
-          <w:lang w:val="bg-BG"/>
-        </w:rPr>
-        <w:t xml:space="preserve"> шаблон</w:t>
+        <w:t>тов шаблон</w:t>
       </w:r>
     </w:p>
     <w:p>
@@ -2339,7 +1648,6 @@
         </w:rPr>
         <w:t xml:space="preserve">- </w:t>
       </w:r>
-      <w:proofErr w:type="spellStart"/>
       <w:r>
         <w:rPr>
           <w:rStyle w:val="normaltextrun"/>
@@ -2358,18 +1666,7 @@
           <w:shd w:val="clear" w:color="auto" w:fill="FFFFFF"/>
           <w:lang w:val="bg-BG"/>
         </w:rPr>
-        <w:t>остване</w:t>
-      </w:r>
-      <w:proofErr w:type="spellEnd"/>
-      <w:r>
-        <w:rPr>
-          <w:rStyle w:val="normaltextrun"/>
-          <w:rFonts w:ascii="Times New Roman" w:hAnsi="Times New Roman" w:cs="Times New Roman"/>
-          <w:color w:val="000000"/>
-          <w:shd w:val="clear" w:color="auto" w:fill="FFFFFF"/>
-          <w:lang w:val="bg-BG"/>
-        </w:rPr>
-        <w:t xml:space="preserve"> на са</w:t>
+        <w:t>остване на са</w:t>
       </w:r>
       <w:r>
         <w:rPr>
@@ -2527,208 +1824,74 @@
           <w:lang w:val="bg-BG"/>
         </w:rPr>
       </w:pPr>
-      <w:proofErr w:type="spellStart"/>
-      <w:r>
-        <w:rPr>
-          <w:rStyle w:val="normaltextrun"/>
-          <w:rFonts w:ascii="Times New Roman" w:hAnsi="Times New Roman" w:cs="Times New Roman"/>
-          <w:color w:val="000000"/>
-          <w:shd w:val="clear" w:color="auto" w:fill="FFFFFF"/>
-        </w:rPr>
-        <w:t>Нивото</w:t>
-      </w:r>
-      <w:proofErr w:type="spellEnd"/>
-      <w:r>
-        <w:rPr>
-          <w:rStyle w:val="normaltextrun"/>
-          <w:rFonts w:ascii="Times New Roman" w:hAnsi="Times New Roman" w:cs="Times New Roman"/>
-          <w:color w:val="000000"/>
-          <w:shd w:val="clear" w:color="auto" w:fill="FFFFFF"/>
+      <w:r>
+        <w:rPr>
+          <w:rStyle w:val="normaltextrun"/>
+          <w:rFonts w:ascii="Times New Roman" w:hAnsi="Times New Roman" w:cs="Times New Roman"/>
+          <w:color w:val="000000"/>
+          <w:shd w:val="clear" w:color="auto" w:fill="FFFFFF"/>
+        </w:rPr>
+        <w:t xml:space="preserve">Нивото на сложност на проекта </w:t>
+      </w:r>
+      <w:r>
+        <w:rPr>
+          <w:rStyle w:val="normaltextrun"/>
+          <w:rFonts w:ascii="Times New Roman" w:hAnsi="Times New Roman" w:cs="Times New Roman"/>
+          <w:color w:val="000000"/>
+          <w:shd w:val="clear" w:color="auto" w:fill="FFFFFF"/>
+          <w:lang w:val="bg-BG"/>
+        </w:rPr>
+        <w:t xml:space="preserve">за нас </w:t>
+      </w:r>
+      <w:r>
+        <w:rPr>
+          <w:rStyle w:val="normaltextrun"/>
+          <w:rFonts w:ascii="Times New Roman" w:hAnsi="Times New Roman" w:cs="Times New Roman"/>
+          <w:color w:val="000000"/>
+          <w:shd w:val="clear" w:color="auto" w:fill="FFFFFF"/>
+        </w:rPr>
+        <w:t>е високо, поради</w:t>
+      </w:r>
+      <w:r>
+        <w:rPr>
+          <w:rStyle w:val="normaltextrun"/>
+          <w:rFonts w:ascii="Times New Roman" w:hAnsi="Times New Roman" w:cs="Times New Roman"/>
+          <w:color w:val="000000"/>
+          <w:shd w:val="clear" w:color="auto" w:fill="FFFFFF"/>
+          <w:lang w:val="bg-BG"/>
         </w:rPr>
         <w:t xml:space="preserve"> </w:t>
       </w:r>
-      <w:proofErr w:type="spellStart"/>
-      <w:r>
-        <w:rPr>
-          <w:rStyle w:val="normaltextrun"/>
-          <w:rFonts w:ascii="Times New Roman" w:hAnsi="Times New Roman" w:cs="Times New Roman"/>
-          <w:color w:val="000000"/>
-          <w:shd w:val="clear" w:color="auto" w:fill="FFFFFF"/>
-        </w:rPr>
-        <w:t>на</w:t>
-      </w:r>
-      <w:proofErr w:type="spellEnd"/>
-      <w:r>
-        <w:rPr>
-          <w:rStyle w:val="normaltextrun"/>
-          <w:rFonts w:ascii="Times New Roman" w:hAnsi="Times New Roman" w:cs="Times New Roman"/>
-          <w:color w:val="000000"/>
-          <w:shd w:val="clear" w:color="auto" w:fill="FFFFFF"/>
+      <w:r>
+        <w:rPr>
+          <w:rStyle w:val="normaltextrun"/>
+          <w:rFonts w:ascii="Times New Roman" w:hAnsi="Times New Roman" w:cs="Times New Roman"/>
+          <w:color w:val="000000"/>
+          <w:shd w:val="clear" w:color="auto" w:fill="FFFFFF"/>
+          <w:lang w:val="bg-BG"/>
+        </w:rPr>
+        <w:t xml:space="preserve">факта , че </w:t>
+      </w:r>
+      <w:r>
+        <w:rPr>
+          <w:rStyle w:val="normaltextrun"/>
+          <w:rFonts w:ascii="Times New Roman" w:hAnsi="Times New Roman" w:cs="Times New Roman"/>
+          <w:color w:val="000000"/>
+          <w:shd w:val="clear" w:color="auto" w:fill="FFFFFF"/>
+          <w:lang w:val="bg-BG"/>
+        </w:rPr>
+        <w:t>повечето сме начинаещи в технологиите</w:t>
+      </w:r>
+      <w:r>
+        <w:rPr>
+          <w:rStyle w:val="normaltextrun"/>
+          <w:rFonts w:ascii="Times New Roman" w:hAnsi="Times New Roman" w:cs="Times New Roman"/>
+          <w:color w:val="000000"/>
+          <w:shd w:val="clear" w:color="auto" w:fill="FFFFFF"/>
+          <w:lang w:val="bg-BG"/>
         </w:rPr>
         <w:t xml:space="preserve"> </w:t>
       </w:r>
-      <w:proofErr w:type="spellStart"/>
-      <w:r>
-        <w:rPr>
-          <w:rStyle w:val="normaltextrun"/>
-          <w:rFonts w:ascii="Times New Roman" w:hAnsi="Times New Roman" w:cs="Times New Roman"/>
-          <w:color w:val="000000"/>
-          <w:shd w:val="clear" w:color="auto" w:fill="FFFFFF"/>
-        </w:rPr>
-        <w:t>сложност</w:t>
-      </w:r>
-      <w:proofErr w:type="spellEnd"/>
-      <w:r>
-        <w:rPr>
-          <w:rStyle w:val="normaltextrun"/>
-          <w:rFonts w:ascii="Times New Roman" w:hAnsi="Times New Roman" w:cs="Times New Roman"/>
-          <w:color w:val="000000"/>
-          <w:shd w:val="clear" w:color="auto" w:fill="FFFFFF"/>
-        </w:rPr>
-        <w:t xml:space="preserve"> </w:t>
-      </w:r>
-      <w:proofErr w:type="spellStart"/>
-      <w:r>
-        <w:rPr>
-          <w:rStyle w:val="normaltextrun"/>
-          <w:rFonts w:ascii="Times New Roman" w:hAnsi="Times New Roman" w:cs="Times New Roman"/>
-          <w:color w:val="000000"/>
-          <w:shd w:val="clear" w:color="auto" w:fill="FFFFFF"/>
-        </w:rPr>
-        <w:t>на</w:t>
-      </w:r>
-      <w:proofErr w:type="spellEnd"/>
-      <w:r>
-        <w:rPr>
-          <w:rStyle w:val="normaltextrun"/>
-          <w:rFonts w:ascii="Times New Roman" w:hAnsi="Times New Roman" w:cs="Times New Roman"/>
-          <w:color w:val="000000"/>
-          <w:shd w:val="clear" w:color="auto" w:fill="FFFFFF"/>
-        </w:rPr>
-        <w:t xml:space="preserve"> </w:t>
-      </w:r>
-      <w:proofErr w:type="spellStart"/>
-      <w:r>
-        <w:rPr>
-          <w:rStyle w:val="normaltextrun"/>
-          <w:rFonts w:ascii="Times New Roman" w:hAnsi="Times New Roman" w:cs="Times New Roman"/>
-          <w:color w:val="000000"/>
-          <w:shd w:val="clear" w:color="auto" w:fill="FFFFFF"/>
-        </w:rPr>
-        <w:t>проекта</w:t>
-      </w:r>
-      <w:proofErr w:type="spellEnd"/>
-      <w:r>
-        <w:rPr>
-          <w:rStyle w:val="normaltextrun"/>
-          <w:rFonts w:ascii="Times New Roman" w:hAnsi="Times New Roman" w:cs="Times New Roman"/>
-          <w:color w:val="000000"/>
-          <w:shd w:val="clear" w:color="auto" w:fill="FFFFFF"/>
-        </w:rPr>
-        <w:t xml:space="preserve"> </w:t>
-      </w:r>
-      <w:r>
-        <w:rPr>
-          <w:rStyle w:val="normaltextrun"/>
-          <w:rFonts w:ascii="Times New Roman" w:hAnsi="Times New Roman" w:cs="Times New Roman"/>
-          <w:color w:val="000000"/>
-          <w:shd w:val="clear" w:color="auto" w:fill="FFFFFF"/>
-          <w:lang w:val="bg-BG"/>
-        </w:rPr>
-        <w:t xml:space="preserve">за нас </w:t>
-      </w:r>
-      <w:r>
-        <w:rPr>
-          <w:rStyle w:val="normaltextrun"/>
-          <w:rFonts w:ascii="Times New Roman" w:hAnsi="Times New Roman" w:cs="Times New Roman"/>
-          <w:color w:val="000000"/>
-          <w:shd w:val="clear" w:color="auto" w:fill="FFFFFF"/>
-        </w:rPr>
-        <w:t xml:space="preserve">е </w:t>
-      </w:r>
-      <w:proofErr w:type="spellStart"/>
-      <w:r>
-        <w:rPr>
-          <w:rStyle w:val="normaltextrun"/>
-          <w:rFonts w:ascii="Times New Roman" w:hAnsi="Times New Roman" w:cs="Times New Roman"/>
-          <w:color w:val="000000"/>
-          <w:shd w:val="clear" w:color="auto" w:fill="FFFFFF"/>
-        </w:rPr>
-        <w:t>високо</w:t>
-      </w:r>
-      <w:proofErr w:type="spellEnd"/>
-      <w:r>
-        <w:rPr>
-          <w:rStyle w:val="normaltextrun"/>
-          <w:rFonts w:ascii="Times New Roman" w:hAnsi="Times New Roman" w:cs="Times New Roman"/>
-          <w:color w:val="000000"/>
-          <w:shd w:val="clear" w:color="auto" w:fill="FFFFFF"/>
-        </w:rPr>
-        <w:t xml:space="preserve">, </w:t>
-      </w:r>
-      <w:proofErr w:type="spellStart"/>
-      <w:r>
-        <w:rPr>
-          <w:rStyle w:val="normaltextrun"/>
-          <w:rFonts w:ascii="Times New Roman" w:hAnsi="Times New Roman" w:cs="Times New Roman"/>
-          <w:color w:val="000000"/>
-          <w:shd w:val="clear" w:color="auto" w:fill="FFFFFF"/>
-        </w:rPr>
-        <w:t>поради</w:t>
-      </w:r>
-      <w:proofErr w:type="spellEnd"/>
-      <w:r>
-        <w:rPr>
-          <w:rStyle w:val="normaltextrun"/>
-          <w:rFonts w:ascii="Times New Roman" w:hAnsi="Times New Roman" w:cs="Times New Roman"/>
-          <w:color w:val="000000"/>
-          <w:shd w:val="clear" w:color="auto" w:fill="FFFFFF"/>
-          <w:lang w:val="bg-BG"/>
-        </w:rPr>
-        <w:t xml:space="preserve"> </w:t>
-      </w:r>
-      <w:proofErr w:type="gramStart"/>
-      <w:r>
-        <w:rPr>
-          <w:rStyle w:val="normaltextrun"/>
-          <w:rFonts w:ascii="Times New Roman" w:hAnsi="Times New Roman" w:cs="Times New Roman"/>
-          <w:color w:val="000000"/>
-          <w:shd w:val="clear" w:color="auto" w:fill="FFFFFF"/>
-          <w:lang w:val="bg-BG"/>
-        </w:rPr>
-        <w:t>факта ,</w:t>
-      </w:r>
-      <w:proofErr w:type="gramEnd"/>
-      <w:r>
-        <w:rPr>
-          <w:rStyle w:val="normaltextrun"/>
-          <w:rFonts w:ascii="Times New Roman" w:hAnsi="Times New Roman" w:cs="Times New Roman"/>
-          <w:color w:val="000000"/>
-          <w:shd w:val="clear" w:color="auto" w:fill="FFFFFF"/>
-          <w:lang w:val="bg-BG"/>
-        </w:rPr>
-        <w:t xml:space="preserve"> че </w:t>
-      </w:r>
-      <w:r>
-        <w:rPr>
-          <w:rStyle w:val="normaltextrun"/>
-          <w:rFonts w:ascii="Times New Roman" w:hAnsi="Times New Roman" w:cs="Times New Roman"/>
-          <w:color w:val="000000"/>
-          <w:shd w:val="clear" w:color="auto" w:fill="FFFFFF"/>
-          <w:lang w:val="bg-BG"/>
-        </w:rPr>
-        <w:t>повечето сме начинаещи в технологиите</w:t>
-      </w:r>
-      <w:r>
-        <w:rPr>
-          <w:rStyle w:val="normaltextrun"/>
-          <w:rFonts w:ascii="Times New Roman" w:hAnsi="Times New Roman" w:cs="Times New Roman"/>
-          <w:color w:val="000000"/>
-          <w:shd w:val="clear" w:color="auto" w:fill="FFFFFF"/>
-          <w:lang w:val="bg-BG"/>
-        </w:rPr>
-        <w:t xml:space="preserve"> </w:t>
-      </w:r>
       <w:r>
         <w:rPr>
           <w:rStyle w:val="normaltextrun"/>
@@ -2748,7 +1911,6 @@
         </w:rPr>
         <w:t xml:space="preserve"> и </w:t>
       </w:r>
-      <w:proofErr w:type="spellStart"/>
       <w:r>
         <w:rPr>
           <w:rStyle w:val="normaltextrun"/>
@@ -2758,7 +1920,6 @@
         </w:rPr>
         <w:t>css</w:t>
       </w:r>
-      <w:proofErr w:type="spellEnd"/>
       <w:r>
         <w:rPr>
           <w:rStyle w:val="normaltextrun"/>
@@ -2852,65 +2013,14 @@
           <w:shd w:val="clear" w:color="auto" w:fill="FFFFFF"/>
         </w:rPr>
       </w:pPr>
-      <w:proofErr w:type="spellStart"/>
-      <w:r>
-        <w:rPr>
-          <w:rStyle w:val="normaltextrun"/>
-          <w:rFonts w:ascii="Times New Roman" w:hAnsi="Times New Roman" w:cs="Times New Roman"/>
-          <w:color w:val="000000"/>
-          <w:shd w:val="clear" w:color="auto" w:fill="FFFFFF"/>
-        </w:rPr>
-        <w:t>Използваните</w:t>
-      </w:r>
-      <w:proofErr w:type="spellEnd"/>
-      <w:r>
-        <w:rPr>
-          <w:rStyle w:val="normaltextrun"/>
-          <w:rFonts w:ascii="Times New Roman" w:hAnsi="Times New Roman" w:cs="Times New Roman"/>
-          <w:color w:val="000000"/>
-          <w:shd w:val="clear" w:color="auto" w:fill="FFFFFF"/>
-        </w:rPr>
-        <w:t xml:space="preserve"> </w:t>
-      </w:r>
-      <w:proofErr w:type="spellStart"/>
-      <w:r>
-        <w:rPr>
-          <w:rStyle w:val="normaltextrun"/>
-          <w:rFonts w:ascii="Times New Roman" w:hAnsi="Times New Roman" w:cs="Times New Roman"/>
-          <w:color w:val="000000"/>
-          <w:shd w:val="clear" w:color="auto" w:fill="FFFFFF"/>
-        </w:rPr>
-        <w:t>технологии</w:t>
-      </w:r>
-      <w:proofErr w:type="spellEnd"/>
-      <w:r>
-        <w:rPr>
-          <w:rStyle w:val="normaltextrun"/>
-          <w:rFonts w:ascii="Times New Roman" w:hAnsi="Times New Roman" w:cs="Times New Roman"/>
-          <w:color w:val="000000"/>
-          <w:shd w:val="clear" w:color="auto" w:fill="FFFFFF"/>
-        </w:rPr>
-        <w:t xml:space="preserve"> </w:t>
-      </w:r>
-      <w:proofErr w:type="spellStart"/>
-      <w:r>
-        <w:rPr>
-          <w:rStyle w:val="normaltextrun"/>
-          <w:rFonts w:ascii="Times New Roman" w:hAnsi="Times New Roman" w:cs="Times New Roman"/>
-          <w:color w:val="000000"/>
-          <w:shd w:val="clear" w:color="auto" w:fill="FFFFFF"/>
-        </w:rPr>
-        <w:t>са</w:t>
-      </w:r>
-      <w:proofErr w:type="spellEnd"/>
-      <w:r>
-        <w:rPr>
-          <w:rStyle w:val="normaltextrun"/>
-          <w:rFonts w:ascii="Times New Roman" w:hAnsi="Times New Roman" w:cs="Times New Roman"/>
-          <w:color w:val="000000"/>
-          <w:shd w:val="clear" w:color="auto" w:fill="FFFFFF"/>
-        </w:rPr>
-        <w:t>:</w:t>
+      <w:r>
+        <w:rPr>
+          <w:rStyle w:val="normaltextrun"/>
+          <w:rFonts w:ascii="Times New Roman" w:hAnsi="Times New Roman" w:cs="Times New Roman"/>
+          <w:color w:val="000000"/>
+          <w:shd w:val="clear" w:color="auto" w:fill="FFFFFF"/>
+        </w:rPr>
+        <w:t>Използваните технологии са:</w:t>
       </w:r>
     </w:p>
     <w:p>
@@ -2985,10 +2095,13 @@
           <w:shd w:val="clear" w:color="auto" w:fill="FFFFFF"/>
         </w:rPr>
         <w:tab/>
-        <w:t xml:space="preserve">-  </w:t>
-      </w:r>
-      <w:proofErr w:type="spellStart"/>
-      <w:r>
+        <w:t>-  css</w:t>
+      </w:r>
+    </w:p>
+    <w:p>
+      <w:pPr>
+        <w:spacing w:line="360" w:lineRule="auto"/>
+        <w:ind w:left="1080" w:firstLine="360"/>
         <w:rPr>
           <w:rStyle w:val="normaltextrun"/>
           <w:rFonts w:ascii="Times New Roman" w:hAnsi="Times New Roman" w:cs="Times New Roman"/>
@@ -2997,9 +2110,19 @@
           <w:szCs w:val="24"/>
           <w:shd w:val="clear" w:color="auto" w:fill="FFFFFF"/>
         </w:rPr>
-        <w:t>css</w:t>
-      </w:r>
-      <w:proofErr w:type="spellEnd"/>
+      </w:pPr>
+      <w:r>
+        <w:rPr>
+          <w:rStyle w:val="normaltextrun"/>
+          <w:rFonts w:ascii="Times New Roman" w:hAnsi="Times New Roman" w:cs="Times New Roman"/>
+          <w:color w:val="000000"/>
+          <w:sz w:val="24"/>
+          <w:szCs w:val="24"/>
+          <w:shd w:val="clear" w:color="auto" w:fill="FFFFFF"/>
+        </w:rPr>
+        <w:tab/>
+        <w:t>- bootstrap</w:t>
+      </w:r>
     </w:p>
     <w:p>
       <w:pPr>
@@ -3024,47 +2147,8 @@
           <w:shd w:val="clear" w:color="auto" w:fill="FFFFFF"/>
         </w:rPr>
         <w:tab/>
-        <w:t>- bootstrap</w:t>
-      </w:r>
-    </w:p>
-    <w:p>
-      <w:pPr>
-        <w:spacing w:line="360" w:lineRule="auto"/>
-        <w:ind w:left="1080" w:firstLine="360"/>
-        <w:rPr>
-          <w:rStyle w:val="normaltextrun"/>
-          <w:rFonts w:ascii="Times New Roman" w:hAnsi="Times New Roman" w:cs="Times New Roman"/>
-          <w:color w:val="000000"/>
-          <w:sz w:val="24"/>
-          <w:szCs w:val="24"/>
-          <w:shd w:val="clear" w:color="auto" w:fill="FFFFFF"/>
-        </w:rPr>
-      </w:pPr>
-      <w:r>
-        <w:rPr>
-          <w:rStyle w:val="normaltextrun"/>
-          <w:rFonts w:ascii="Times New Roman" w:hAnsi="Times New Roman" w:cs="Times New Roman"/>
-          <w:color w:val="000000"/>
-          <w:sz w:val="24"/>
-          <w:szCs w:val="24"/>
-          <w:shd w:val="clear" w:color="auto" w:fill="FFFFFF"/>
-        </w:rPr>
-        <w:tab/>
-        <w:t xml:space="preserve">- </w:t>
-      </w:r>
-      <w:proofErr w:type="spellStart"/>
-      <w:r>
-        <w:rPr>
-          <w:rStyle w:val="normaltextrun"/>
-          <w:rFonts w:ascii="Times New Roman" w:hAnsi="Times New Roman" w:cs="Times New Roman"/>
-          <w:color w:val="000000"/>
-          <w:sz w:val="24"/>
-          <w:szCs w:val="24"/>
-          <w:shd w:val="clear" w:color="auto" w:fill="FFFFFF"/>
-        </w:rPr>
-        <w:t>javascript</w:t>
-      </w:r>
-      <w:proofErr w:type="spellEnd"/>
+        <w:t>- javascript</w:t>
+      </w:r>
     </w:p>
     <w:p>
       <w:pPr>
@@ -3123,21 +2207,12 @@
         </w:rPr>
         <w:t xml:space="preserve">която представлява готови класове, описани чрез </w:t>
       </w:r>
-      <w:proofErr w:type="spellStart"/>
-      <w:r>
-        <w:rPr>
-          <w:rStyle w:val="normaltextrun"/>
-          <w:rFonts w:ascii="Times New Roman" w:hAnsi="Times New Roman" w:cs="Times New Roman"/>
-        </w:rPr>
-        <w:t>css</w:t>
-      </w:r>
-      <w:proofErr w:type="spellEnd"/>
-      <w:r>
-        <w:rPr>
-          <w:rStyle w:val="normaltextrun"/>
-          <w:rFonts w:ascii="Times New Roman" w:hAnsi="Times New Roman" w:cs="Times New Roman"/>
-        </w:rPr>
-        <w:t xml:space="preserve"> </w:t>
+      <w:r>
+        <w:rPr>
+          <w:rStyle w:val="normaltextrun"/>
+          <w:rFonts w:ascii="Times New Roman" w:hAnsi="Times New Roman" w:cs="Times New Roman"/>
+        </w:rPr>
+        <w:t xml:space="preserve">css </w:t>
       </w:r>
       <w:r>
         <w:rPr>
@@ -3147,21 +2222,12 @@
         </w:rPr>
         <w:t xml:space="preserve">и </w:t>
       </w:r>
-      <w:proofErr w:type="spellStart"/>
-      <w:r>
-        <w:rPr>
-          <w:rStyle w:val="normaltextrun"/>
-          <w:rFonts w:ascii="Times New Roman" w:hAnsi="Times New Roman" w:cs="Times New Roman"/>
-        </w:rPr>
-        <w:t>javascript</w:t>
-      </w:r>
-      <w:proofErr w:type="spellEnd"/>
-      <w:r>
-        <w:rPr>
-          <w:rStyle w:val="normaltextrun"/>
-          <w:rFonts w:ascii="Times New Roman" w:hAnsi="Times New Roman" w:cs="Times New Roman"/>
-        </w:rPr>
-        <w:t xml:space="preserve">. </w:t>
+      <w:r>
+        <w:rPr>
+          <w:rStyle w:val="normaltextrun"/>
+          <w:rFonts w:ascii="Times New Roman" w:hAnsi="Times New Roman" w:cs="Times New Roman"/>
+        </w:rPr>
+        <w:t xml:space="preserve">javascript. </w:t>
       </w:r>
     </w:p>
     <w:p>
@@ -3245,25 +2311,7 @@
           <w:rFonts w:ascii="Times New Roman" w:hAnsi="Times New Roman" w:cs="Times New Roman"/>
           <w:lang w:val="bg-BG"/>
         </w:rPr>
-        <w:t xml:space="preserve">Сайтът е </w:t>
-      </w:r>
-      <w:proofErr w:type="spellStart"/>
-      <w:r>
-        <w:rPr>
-          <w:rStyle w:val="normaltextrun"/>
-          <w:rFonts w:ascii="Times New Roman" w:hAnsi="Times New Roman" w:cs="Times New Roman"/>
-          <w:lang w:val="bg-BG"/>
-        </w:rPr>
-        <w:t>хостнат</w:t>
-      </w:r>
-      <w:proofErr w:type="spellEnd"/>
-      <w:r>
-        <w:rPr>
-          <w:rStyle w:val="normaltextrun"/>
-          <w:rFonts w:ascii="Times New Roman" w:hAnsi="Times New Roman" w:cs="Times New Roman"/>
-          <w:lang w:val="bg-BG"/>
-        </w:rPr>
-        <w:t xml:space="preserve"> на адрес </w:t>
+        <w:t xml:space="preserve">Сайтът е хостнат на адрес </w:t>
       </w:r>
       <w:hyperlink r:id="rId6" w:history="1">
         <w:r>
@@ -3299,6 +2347,7 @@
         <w:rPr>
           <w:rStyle w:val="normaltextrun"/>
           <w:rFonts w:ascii="Times New Roman" w:hAnsi="Times New Roman" w:cs="Times New Roman"/>
+          <w:noProof/>
           <w:lang w:val="bg-BG"/>
         </w:rPr>
         <w:drawing>

</xml_diff>

<commit_message>
A bit of documentation and bug fixes
</commit_message>
<xml_diff>
--- a/documentation/StarMistDocumentation.docx
+++ b/documentation/StarMistDocumentation.docx
@@ -1,6 +1,6 @@
 
 <file path=word/document.xml><?xml version="1.0" encoding="utf-8"?>
-<w:document xmlns:wpc="http://schemas.microsoft.com/office/word/2010/wordprocessingCanvas" xmlns:cx="http://schemas.microsoft.com/office/drawing/2014/chartex" xmlns:cx1="http://schemas.microsoft.com/office/drawing/2015/9/8/chartex" xmlns:cx2="http://schemas.microsoft.com/office/drawing/2015/10/21/chartex" xmlns:cx3="http://schemas.microsoft.com/office/drawing/2016/5/9/chartex" xmlns:cx4="http://schemas.microsoft.com/office/drawing/2016/5/10/chartex" xmlns:cx5="http://schemas.microsoft.com/office/drawing/2016/5/11/chartex" xmlns:cx6="http://schemas.microsoft.com/office/drawing/2016/5/12/chartex" xmlns:cx7="http://schemas.microsoft.com/office/drawing/2016/5/13/chartex" xmlns:cx8="http://schemas.microsoft.com/office/drawing/2016/5/14/chartex" xmlns:mc="http://schemas.openxmlformats.org/markup-compatibility/2006" xmlns:aink="http://schemas.microsoft.com/office/drawing/2016/ink" xmlns:am3d="http://schemas.microsoft.com/office/drawing/2017/model3d" xmlns:o="urn:schemas-microsoft-com:office:office" xmlns:oel="http://schemas.microsoft.com/office/2019/extlst" xmlns:r="http://schemas.openxmlformats.org/officeDocument/2006/relationships" xmlns:m="http://schemas.openxmlformats.org/officeDocument/2006/math" xmlns:v="urn:schemas-microsoft-com:vml" xmlns:wp14="http://schemas.microsoft.com/office/word/2010/wordprocessingDrawing" xmlns:wp="http://schemas.openxmlformats.org/drawingml/2006/wordprocessingDrawing" xmlns:w10="urn:schemas-microsoft-com:office:word" xmlns:w="http://schemas.openxmlformats.org/wordprocessingml/2006/main" xmlns:w14="http://schemas.microsoft.com/office/word/2010/wordml" xmlns:w15="http://schemas.microsoft.com/office/word/2012/wordml" xmlns:w16cex="http://schemas.microsoft.com/office/word/2018/wordml/cex" xmlns:w16cid="http://schemas.microsoft.com/office/word/2016/wordml/cid" xmlns:w16="http://schemas.microsoft.com/office/word/2018/wordml" xmlns:w16du="http://schemas.microsoft.com/office/word/2023/wordml/word16du" xmlns:w16sdtdh="http://schemas.microsoft.com/office/word/2020/wordml/sdtdatahash" xmlns:w16se="http://schemas.microsoft.com/office/word/2015/wordml/symex" xmlns:wpg="http://schemas.microsoft.com/office/word/2010/wordprocessingGroup" xmlns:wpi="http://schemas.microsoft.com/office/word/2010/wordprocessingInk" xmlns:wne="http://schemas.microsoft.com/office/word/2006/wordml" xmlns:wps="http://schemas.microsoft.com/office/word/2010/wordprocessingShape" mc:Ignorable="w14 w15 w16se w16cid w16 w16cex w16sdtdh wp14">
+<w:document xmlns:wpc="http://schemas.microsoft.com/office/word/2010/wordprocessingCanvas" xmlns:cx="http://schemas.microsoft.com/office/drawing/2014/chartex" xmlns:cx1="http://schemas.microsoft.com/office/drawing/2015/9/8/chartex" xmlns:cx2="http://schemas.microsoft.com/office/drawing/2015/10/21/chartex" xmlns:cx3="http://schemas.microsoft.com/office/drawing/2016/5/9/chartex" xmlns:cx4="http://schemas.microsoft.com/office/drawing/2016/5/10/chartex" xmlns:cx5="http://schemas.microsoft.com/office/drawing/2016/5/11/chartex" xmlns:cx6="http://schemas.microsoft.com/office/drawing/2016/5/12/chartex" xmlns:cx7="http://schemas.microsoft.com/office/drawing/2016/5/13/chartex" xmlns:cx8="http://schemas.microsoft.com/office/drawing/2016/5/14/chartex" xmlns:mc="http://schemas.openxmlformats.org/markup-compatibility/2006" xmlns:aink="http://schemas.microsoft.com/office/drawing/2016/ink" xmlns:am3d="http://schemas.microsoft.com/office/drawing/2017/model3d" xmlns:o="urn:schemas-microsoft-com:office:office" xmlns:oel="http://schemas.microsoft.com/office/2019/extlst" xmlns:r="http://schemas.openxmlformats.org/officeDocument/2006/relationships" xmlns:m="http://schemas.openxmlformats.org/officeDocument/2006/math" xmlns:v="urn:schemas-microsoft-com:vml" xmlns:wp14="http://schemas.microsoft.com/office/word/2010/wordprocessingDrawing" xmlns:wp="http://schemas.openxmlformats.org/drawingml/2006/wordprocessingDrawing" xmlns:w10="urn:schemas-microsoft-com:office:word" xmlns:w="http://schemas.openxmlformats.org/wordprocessingml/2006/main" xmlns:w14="http://schemas.microsoft.com/office/word/2010/wordml" xmlns:w15="http://schemas.microsoft.com/office/word/2012/wordml" xmlns:w16cex="http://schemas.microsoft.com/office/word/2018/wordml/cex" xmlns:w16cid="http://schemas.microsoft.com/office/word/2016/wordml/cid" xmlns:w16="http://schemas.microsoft.com/office/word/2018/wordml" xmlns:w16sdtdh="http://schemas.microsoft.com/office/word/2020/wordml/sdtdatahash" xmlns:w16se="http://schemas.microsoft.com/office/word/2015/wordml/symex" xmlns:wpg="http://schemas.microsoft.com/office/word/2010/wordprocessingGroup" xmlns:wpi="http://schemas.microsoft.com/office/word/2010/wordprocessingInk" xmlns:wne="http://schemas.microsoft.com/office/word/2006/wordml" xmlns:wps="http://schemas.microsoft.com/office/word/2010/wordprocessingShape" mc:Ignorable="w14 w15 w16se w16cid w16 w16cex w16sdtdh wp14">
   <w:body>
     <w:p>
       <w:pPr>
@@ -115,7 +115,15 @@
           <w:rFonts w:ascii="Times New Roman" w:hAnsi="Times New Roman" w:cs="Times New Roman"/>
           <w:b/>
         </w:rPr>
-        <w:t>A website that shows all information about the space project Star</w:t>
+        <w:t xml:space="preserve">A website that shows all information about the space project </w:t>
+      </w:r>
+      <w:proofErr w:type="spellStart"/>
+      <w:r>
+        <w:rPr>
+          <w:rFonts w:ascii="Times New Roman" w:hAnsi="Times New Roman" w:cs="Times New Roman"/>
+          <w:b/>
+        </w:rPr>
+        <w:t>Star</w:t>
       </w:r>
       <w:r>
         <w:rPr>
@@ -124,6 +132,7 @@
         </w:rPr>
         <w:t>Mist</w:t>
       </w:r>
+      <w:proofErr w:type="spellEnd"/>
     </w:p>
     <w:p>
       <w:pPr>
@@ -235,8 +244,35 @@
           <w:lang w:val="bg-BG"/>
         </w:rPr>
         <w:tab/>
-        <w:t>Front-end dev</w:t>
-      </w:r>
+      </w:r>
+      <w:proofErr w:type="spellStart"/>
+      <w:r>
+        <w:rPr>
+          <w:sz w:val="20"/>
+          <w:szCs w:val="20"/>
+          <w:lang w:val="bg-BG"/>
+        </w:rPr>
+        <w:t>Front-end</w:t>
+      </w:r>
+      <w:proofErr w:type="spellEnd"/>
+      <w:r>
+        <w:rPr>
+          <w:sz w:val="20"/>
+          <w:szCs w:val="20"/>
+          <w:lang w:val="bg-BG"/>
+        </w:rPr>
+        <w:t xml:space="preserve"> </w:t>
+      </w:r>
+      <w:proofErr w:type="spellStart"/>
+      <w:r>
+        <w:rPr>
+          <w:sz w:val="20"/>
+          <w:szCs w:val="20"/>
+          <w:lang w:val="bg-BG"/>
+        </w:rPr>
+        <w:t>dev</w:t>
+      </w:r>
+      <w:proofErr w:type="spellEnd"/>
     </w:p>
     <w:p>
       <w:pPr>
@@ -393,8 +429,35 @@
           <w:lang w:val="bg-BG"/>
         </w:rPr>
         <w:tab/>
-        <w:t>Front-end dev</w:t>
-      </w:r>
+      </w:r>
+      <w:proofErr w:type="spellStart"/>
+      <w:r>
+        <w:rPr>
+          <w:sz w:val="20"/>
+          <w:szCs w:val="20"/>
+          <w:lang w:val="bg-BG"/>
+        </w:rPr>
+        <w:t>Front-end</w:t>
+      </w:r>
+      <w:proofErr w:type="spellEnd"/>
+      <w:r>
+        <w:rPr>
+          <w:sz w:val="20"/>
+          <w:szCs w:val="20"/>
+          <w:lang w:val="bg-BG"/>
+        </w:rPr>
+        <w:t xml:space="preserve"> </w:t>
+      </w:r>
+      <w:proofErr w:type="spellStart"/>
+      <w:r>
+        <w:rPr>
+          <w:sz w:val="20"/>
+          <w:szCs w:val="20"/>
+          <w:lang w:val="bg-BG"/>
+        </w:rPr>
+        <w:t>dev</w:t>
+      </w:r>
+      <w:proofErr w:type="spellEnd"/>
     </w:p>
     <w:p>
       <w:pPr>
@@ -546,6 +609,7 @@
         </w:rPr>
         <w:tab/>
       </w:r>
+      <w:proofErr w:type="spellStart"/>
       <w:r>
         <w:rPr>
           <w:sz w:val="20"/>
@@ -554,6 +618,7 @@
         </w:rPr>
         <w:t>Scrumtrainer</w:t>
       </w:r>
+      <w:proofErr w:type="spellEnd"/>
     </w:p>
     <w:p>
       <w:pPr>
@@ -664,7 +729,27 @@
           <w:bCs/>
           <w:lang w:val="bg-BG"/>
         </w:rPr>
-        <w:t>Николай Евгеневич Калашник</w:t>
+        <w:t xml:space="preserve">Николай </w:t>
+      </w:r>
+      <w:proofErr w:type="spellStart"/>
+      <w:r>
+        <w:rPr>
+          <w:rStyle w:val="normaltextrun"/>
+          <w:b/>
+          <w:bCs/>
+          <w:lang w:val="bg-BG"/>
+        </w:rPr>
+        <w:t>Евгеневич</w:t>
+      </w:r>
+      <w:proofErr w:type="spellEnd"/>
+      <w:r>
+        <w:rPr>
+          <w:rStyle w:val="normaltextrun"/>
+          <w:b/>
+          <w:bCs/>
+          <w:lang w:val="bg-BG"/>
+        </w:rPr>
+        <w:t xml:space="preserve"> Калашник</w:t>
       </w:r>
     </w:p>
     <w:p>
@@ -703,6 +788,7 @@
         </w:rPr>
         <w:tab/>
       </w:r>
+      <w:proofErr w:type="spellStart"/>
       <w:r>
         <w:rPr>
           <w:sz w:val="20"/>
@@ -711,6 +797,7 @@
         </w:rPr>
         <w:t>Designer</w:t>
       </w:r>
+      <w:proofErr w:type="spellEnd"/>
     </w:p>
     <w:p>
       <w:pPr>
@@ -876,6 +963,7 @@
         </w:rPr>
         <w:t>M</w:t>
       </w:r>
+      <w:proofErr w:type="spellStart"/>
       <w:r>
         <w:rPr>
           <w:sz w:val="20"/>
@@ -884,6 +972,7 @@
         </w:rPr>
         <w:t>entor</w:t>
       </w:r>
+      <w:proofErr w:type="spellEnd"/>
     </w:p>
     <w:p>
       <w:pPr>
@@ -1061,15 +1150,597 @@
           <w:shd w:val="clear" w:color="auto" w:fill="FFFFFF"/>
         </w:rPr>
       </w:pPr>
-      <w:r>
-        <w:rPr>
-          <w:rStyle w:val="normaltextrun"/>
-          <w:rFonts w:ascii="Times New Roman" w:hAnsi="Times New Roman" w:cs="Times New Roman"/>
-          <w:color w:val="000000"/>
-          <w:shd w:val="clear" w:color="auto" w:fill="FFFFFF"/>
-        </w:rPr>
-        <w:t>Целта на проекта е да представим нашите знания и умения в уебдизайна, като създадем уебсайт, чиято цел е да запознае всички хора, които се интересуват от тази тема, за използването на роботи в открития космос</w:t>
-      </w:r>
+      <w:proofErr w:type="spellStart"/>
+      <w:r>
+        <w:rPr>
+          <w:rStyle w:val="normaltextrun"/>
+          <w:rFonts w:ascii="Times New Roman" w:hAnsi="Times New Roman" w:cs="Times New Roman"/>
+          <w:color w:val="000000"/>
+          <w:shd w:val="clear" w:color="auto" w:fill="FFFFFF"/>
+        </w:rPr>
+        <w:t>Целта</w:t>
+      </w:r>
+      <w:proofErr w:type="spellEnd"/>
+      <w:r>
+        <w:rPr>
+          <w:rStyle w:val="normaltextrun"/>
+          <w:rFonts w:ascii="Times New Roman" w:hAnsi="Times New Roman" w:cs="Times New Roman"/>
+          <w:color w:val="000000"/>
+          <w:shd w:val="clear" w:color="auto" w:fill="FFFFFF"/>
+        </w:rPr>
+        <w:t xml:space="preserve"> </w:t>
+      </w:r>
+      <w:proofErr w:type="spellStart"/>
+      <w:r>
+        <w:rPr>
+          <w:rStyle w:val="normaltextrun"/>
+          <w:rFonts w:ascii="Times New Roman" w:hAnsi="Times New Roman" w:cs="Times New Roman"/>
+          <w:color w:val="000000"/>
+          <w:shd w:val="clear" w:color="auto" w:fill="FFFFFF"/>
+        </w:rPr>
+        <w:t>на</w:t>
+      </w:r>
+      <w:proofErr w:type="spellEnd"/>
+      <w:r>
+        <w:rPr>
+          <w:rStyle w:val="normaltextrun"/>
+          <w:rFonts w:ascii="Times New Roman" w:hAnsi="Times New Roman" w:cs="Times New Roman"/>
+          <w:color w:val="000000"/>
+          <w:shd w:val="clear" w:color="auto" w:fill="FFFFFF"/>
+        </w:rPr>
+        <w:t xml:space="preserve"> </w:t>
+      </w:r>
+      <w:proofErr w:type="spellStart"/>
+      <w:r>
+        <w:rPr>
+          <w:rStyle w:val="normaltextrun"/>
+          <w:rFonts w:ascii="Times New Roman" w:hAnsi="Times New Roman" w:cs="Times New Roman"/>
+          <w:color w:val="000000"/>
+          <w:shd w:val="clear" w:color="auto" w:fill="FFFFFF"/>
+        </w:rPr>
+        <w:t>проекта</w:t>
+      </w:r>
+      <w:proofErr w:type="spellEnd"/>
+      <w:r>
+        <w:rPr>
+          <w:rStyle w:val="normaltextrun"/>
+          <w:rFonts w:ascii="Times New Roman" w:hAnsi="Times New Roman" w:cs="Times New Roman"/>
+          <w:color w:val="000000"/>
+          <w:shd w:val="clear" w:color="auto" w:fill="FFFFFF"/>
+        </w:rPr>
+        <w:t xml:space="preserve"> е </w:t>
+      </w:r>
+      <w:proofErr w:type="spellStart"/>
+      <w:r>
+        <w:rPr>
+          <w:rStyle w:val="normaltextrun"/>
+          <w:rFonts w:ascii="Times New Roman" w:hAnsi="Times New Roman" w:cs="Times New Roman"/>
+          <w:color w:val="000000"/>
+          <w:shd w:val="clear" w:color="auto" w:fill="FFFFFF"/>
+        </w:rPr>
+        <w:t>да</w:t>
+      </w:r>
+      <w:proofErr w:type="spellEnd"/>
+      <w:r>
+        <w:rPr>
+          <w:rStyle w:val="normaltextrun"/>
+          <w:rFonts w:ascii="Times New Roman" w:hAnsi="Times New Roman" w:cs="Times New Roman"/>
+          <w:color w:val="000000"/>
+          <w:shd w:val="clear" w:color="auto" w:fill="FFFFFF"/>
+        </w:rPr>
+        <w:t xml:space="preserve"> </w:t>
+      </w:r>
+      <w:proofErr w:type="spellStart"/>
+      <w:r>
+        <w:rPr>
+          <w:rStyle w:val="normaltextrun"/>
+          <w:rFonts w:ascii="Times New Roman" w:hAnsi="Times New Roman" w:cs="Times New Roman"/>
+          <w:color w:val="000000"/>
+          <w:shd w:val="clear" w:color="auto" w:fill="FFFFFF"/>
+        </w:rPr>
+        <w:t>представим</w:t>
+      </w:r>
+      <w:proofErr w:type="spellEnd"/>
+      <w:r>
+        <w:rPr>
+          <w:rStyle w:val="normaltextrun"/>
+          <w:rFonts w:ascii="Times New Roman" w:hAnsi="Times New Roman" w:cs="Times New Roman"/>
+          <w:color w:val="000000"/>
+          <w:shd w:val="clear" w:color="auto" w:fill="FFFFFF"/>
+        </w:rPr>
+        <w:t xml:space="preserve"> </w:t>
+      </w:r>
+      <w:proofErr w:type="spellStart"/>
+      <w:r>
+        <w:rPr>
+          <w:rStyle w:val="normaltextrun"/>
+          <w:rFonts w:ascii="Times New Roman" w:hAnsi="Times New Roman" w:cs="Times New Roman"/>
+          <w:color w:val="000000"/>
+          <w:shd w:val="clear" w:color="auto" w:fill="FFFFFF"/>
+        </w:rPr>
+        <w:t>нашите</w:t>
+      </w:r>
+      <w:proofErr w:type="spellEnd"/>
+      <w:r>
+        <w:rPr>
+          <w:rStyle w:val="normaltextrun"/>
+          <w:rFonts w:ascii="Times New Roman" w:hAnsi="Times New Roman" w:cs="Times New Roman"/>
+          <w:color w:val="000000"/>
+          <w:shd w:val="clear" w:color="auto" w:fill="FFFFFF"/>
+        </w:rPr>
+        <w:t xml:space="preserve"> </w:t>
+      </w:r>
+      <w:proofErr w:type="spellStart"/>
+      <w:r>
+        <w:rPr>
+          <w:rStyle w:val="normaltextrun"/>
+          <w:rFonts w:ascii="Times New Roman" w:hAnsi="Times New Roman" w:cs="Times New Roman"/>
+          <w:color w:val="000000"/>
+          <w:shd w:val="clear" w:color="auto" w:fill="FFFFFF"/>
+        </w:rPr>
+        <w:t>знания</w:t>
+      </w:r>
+      <w:proofErr w:type="spellEnd"/>
+      <w:r>
+        <w:rPr>
+          <w:rStyle w:val="normaltextrun"/>
+          <w:rFonts w:ascii="Times New Roman" w:hAnsi="Times New Roman" w:cs="Times New Roman"/>
+          <w:color w:val="000000"/>
+          <w:shd w:val="clear" w:color="auto" w:fill="FFFFFF"/>
+        </w:rPr>
+        <w:t xml:space="preserve"> и </w:t>
+      </w:r>
+      <w:proofErr w:type="spellStart"/>
+      <w:r>
+        <w:rPr>
+          <w:rStyle w:val="normaltextrun"/>
+          <w:rFonts w:ascii="Times New Roman" w:hAnsi="Times New Roman" w:cs="Times New Roman"/>
+          <w:color w:val="000000"/>
+          <w:shd w:val="clear" w:color="auto" w:fill="FFFFFF"/>
+        </w:rPr>
+        <w:t>умения</w:t>
+      </w:r>
+      <w:proofErr w:type="spellEnd"/>
+      <w:r>
+        <w:rPr>
+          <w:rStyle w:val="normaltextrun"/>
+          <w:rFonts w:ascii="Times New Roman" w:hAnsi="Times New Roman" w:cs="Times New Roman"/>
+          <w:color w:val="000000"/>
+          <w:shd w:val="clear" w:color="auto" w:fill="FFFFFF"/>
+        </w:rPr>
+        <w:t xml:space="preserve"> в </w:t>
+      </w:r>
+      <w:proofErr w:type="spellStart"/>
+      <w:r>
+        <w:rPr>
+          <w:rStyle w:val="normaltextrun"/>
+          <w:rFonts w:ascii="Times New Roman" w:hAnsi="Times New Roman" w:cs="Times New Roman"/>
+          <w:color w:val="000000"/>
+          <w:shd w:val="clear" w:color="auto" w:fill="FFFFFF"/>
+        </w:rPr>
+        <w:t>уебдизайна</w:t>
+      </w:r>
+      <w:proofErr w:type="spellEnd"/>
+      <w:r>
+        <w:rPr>
+          <w:rStyle w:val="normaltextrun"/>
+          <w:rFonts w:ascii="Times New Roman" w:hAnsi="Times New Roman" w:cs="Times New Roman"/>
+          <w:color w:val="000000"/>
+          <w:shd w:val="clear" w:color="auto" w:fill="FFFFFF"/>
+        </w:rPr>
+        <w:t xml:space="preserve">, </w:t>
+      </w:r>
+      <w:proofErr w:type="spellStart"/>
+      <w:r>
+        <w:rPr>
+          <w:rStyle w:val="normaltextrun"/>
+          <w:rFonts w:ascii="Times New Roman" w:hAnsi="Times New Roman" w:cs="Times New Roman"/>
+          <w:color w:val="000000"/>
+          <w:shd w:val="clear" w:color="auto" w:fill="FFFFFF"/>
+        </w:rPr>
+        <w:t>като</w:t>
+      </w:r>
+      <w:proofErr w:type="spellEnd"/>
+      <w:r>
+        <w:rPr>
+          <w:rStyle w:val="normaltextrun"/>
+          <w:rFonts w:ascii="Times New Roman" w:hAnsi="Times New Roman" w:cs="Times New Roman"/>
+          <w:color w:val="000000"/>
+          <w:shd w:val="clear" w:color="auto" w:fill="FFFFFF"/>
+        </w:rPr>
+        <w:t xml:space="preserve"> </w:t>
+      </w:r>
+      <w:proofErr w:type="spellStart"/>
+      <w:r>
+        <w:rPr>
+          <w:rStyle w:val="normaltextrun"/>
+          <w:rFonts w:ascii="Times New Roman" w:hAnsi="Times New Roman" w:cs="Times New Roman"/>
+          <w:color w:val="000000"/>
+          <w:shd w:val="clear" w:color="auto" w:fill="FFFFFF"/>
+        </w:rPr>
+        <w:t>създадем</w:t>
+      </w:r>
+      <w:proofErr w:type="spellEnd"/>
+      <w:r>
+        <w:rPr>
+          <w:rStyle w:val="normaltextrun"/>
+          <w:rFonts w:ascii="Times New Roman" w:hAnsi="Times New Roman" w:cs="Times New Roman"/>
+          <w:color w:val="000000"/>
+          <w:shd w:val="clear" w:color="auto" w:fill="FFFFFF"/>
+        </w:rPr>
+        <w:t xml:space="preserve"> </w:t>
+      </w:r>
+      <w:proofErr w:type="spellStart"/>
+      <w:r>
+        <w:rPr>
+          <w:rStyle w:val="normaltextrun"/>
+          <w:rFonts w:ascii="Times New Roman" w:hAnsi="Times New Roman" w:cs="Times New Roman"/>
+          <w:color w:val="000000"/>
+          <w:shd w:val="clear" w:color="auto" w:fill="FFFFFF"/>
+        </w:rPr>
+        <w:t>уебсайт</w:t>
+      </w:r>
+      <w:proofErr w:type="spellEnd"/>
+      <w:r>
+        <w:rPr>
+          <w:rStyle w:val="normaltextrun"/>
+          <w:rFonts w:ascii="Times New Roman" w:hAnsi="Times New Roman" w:cs="Times New Roman"/>
+          <w:color w:val="000000"/>
+          <w:shd w:val="clear" w:color="auto" w:fill="FFFFFF"/>
+        </w:rPr>
+        <w:t xml:space="preserve">, </w:t>
+      </w:r>
+      <w:proofErr w:type="spellStart"/>
+      <w:r>
+        <w:rPr>
+          <w:rStyle w:val="normaltextrun"/>
+          <w:rFonts w:ascii="Times New Roman" w:hAnsi="Times New Roman" w:cs="Times New Roman"/>
+          <w:color w:val="000000"/>
+          <w:shd w:val="clear" w:color="auto" w:fill="FFFFFF"/>
+        </w:rPr>
+        <w:t>чиято</w:t>
+      </w:r>
+      <w:proofErr w:type="spellEnd"/>
+      <w:r>
+        <w:rPr>
+          <w:rStyle w:val="normaltextrun"/>
+          <w:rFonts w:ascii="Times New Roman" w:hAnsi="Times New Roman" w:cs="Times New Roman"/>
+          <w:color w:val="000000"/>
+          <w:shd w:val="clear" w:color="auto" w:fill="FFFFFF"/>
+        </w:rPr>
+        <w:t xml:space="preserve"> </w:t>
+      </w:r>
+      <w:proofErr w:type="spellStart"/>
+      <w:r>
+        <w:rPr>
+          <w:rStyle w:val="normaltextrun"/>
+          <w:rFonts w:ascii="Times New Roman" w:hAnsi="Times New Roman" w:cs="Times New Roman"/>
+          <w:color w:val="000000"/>
+          <w:shd w:val="clear" w:color="auto" w:fill="FFFFFF"/>
+        </w:rPr>
+        <w:t>цел</w:t>
+      </w:r>
+      <w:proofErr w:type="spellEnd"/>
+      <w:r>
+        <w:rPr>
+          <w:rStyle w:val="normaltextrun"/>
+          <w:rFonts w:ascii="Times New Roman" w:hAnsi="Times New Roman" w:cs="Times New Roman"/>
+          <w:color w:val="000000"/>
+          <w:shd w:val="clear" w:color="auto" w:fill="FFFFFF"/>
+        </w:rPr>
+        <w:t xml:space="preserve"> е </w:t>
+      </w:r>
+      <w:proofErr w:type="spellStart"/>
+      <w:r>
+        <w:rPr>
+          <w:rStyle w:val="normaltextrun"/>
+          <w:rFonts w:ascii="Times New Roman" w:hAnsi="Times New Roman" w:cs="Times New Roman"/>
+          <w:color w:val="000000"/>
+          <w:shd w:val="clear" w:color="auto" w:fill="FFFFFF"/>
+        </w:rPr>
+        <w:t>да</w:t>
+      </w:r>
+      <w:proofErr w:type="spellEnd"/>
+      <w:r>
+        <w:rPr>
+          <w:rStyle w:val="normaltextrun"/>
+          <w:rFonts w:ascii="Times New Roman" w:hAnsi="Times New Roman" w:cs="Times New Roman"/>
+          <w:color w:val="000000"/>
+          <w:shd w:val="clear" w:color="auto" w:fill="FFFFFF"/>
+        </w:rPr>
+        <w:t xml:space="preserve"> </w:t>
+      </w:r>
+      <w:proofErr w:type="spellStart"/>
+      <w:r>
+        <w:rPr>
+          <w:rStyle w:val="normaltextrun"/>
+          <w:rFonts w:ascii="Times New Roman" w:hAnsi="Times New Roman" w:cs="Times New Roman"/>
+          <w:color w:val="000000"/>
+          <w:shd w:val="clear" w:color="auto" w:fill="FFFFFF"/>
+        </w:rPr>
+        <w:t>запознае</w:t>
+      </w:r>
+      <w:proofErr w:type="spellEnd"/>
+      <w:r>
+        <w:rPr>
+          <w:rStyle w:val="normaltextrun"/>
+          <w:rFonts w:ascii="Times New Roman" w:hAnsi="Times New Roman" w:cs="Times New Roman"/>
+          <w:color w:val="000000"/>
+          <w:shd w:val="clear" w:color="auto" w:fill="FFFFFF"/>
+        </w:rPr>
+        <w:t xml:space="preserve"> </w:t>
+      </w:r>
+      <w:proofErr w:type="spellStart"/>
+      <w:r>
+        <w:rPr>
+          <w:rStyle w:val="normaltextrun"/>
+          <w:rFonts w:ascii="Times New Roman" w:hAnsi="Times New Roman" w:cs="Times New Roman"/>
+          <w:color w:val="000000"/>
+          <w:shd w:val="clear" w:color="auto" w:fill="FFFFFF"/>
+        </w:rPr>
+        <w:t>всички</w:t>
+      </w:r>
+      <w:proofErr w:type="spellEnd"/>
+      <w:r>
+        <w:rPr>
+          <w:rStyle w:val="normaltextrun"/>
+          <w:rFonts w:ascii="Times New Roman" w:hAnsi="Times New Roman" w:cs="Times New Roman"/>
+          <w:color w:val="000000"/>
+          <w:shd w:val="clear" w:color="auto" w:fill="FFFFFF"/>
+        </w:rPr>
+        <w:t xml:space="preserve"> </w:t>
+      </w:r>
+      <w:proofErr w:type="spellStart"/>
+      <w:r>
+        <w:rPr>
+          <w:rStyle w:val="normaltextrun"/>
+          <w:rFonts w:ascii="Times New Roman" w:hAnsi="Times New Roman" w:cs="Times New Roman"/>
+          <w:color w:val="000000"/>
+          <w:shd w:val="clear" w:color="auto" w:fill="FFFFFF"/>
+        </w:rPr>
+        <w:t>хора</w:t>
+      </w:r>
+      <w:proofErr w:type="spellEnd"/>
+      <w:r>
+        <w:rPr>
+          <w:rStyle w:val="normaltextrun"/>
+          <w:rFonts w:ascii="Times New Roman" w:hAnsi="Times New Roman" w:cs="Times New Roman"/>
+          <w:color w:val="000000"/>
+          <w:shd w:val="clear" w:color="auto" w:fill="FFFFFF"/>
+        </w:rPr>
+        <w:t xml:space="preserve">, </w:t>
+      </w:r>
+      <w:proofErr w:type="spellStart"/>
+      <w:r>
+        <w:rPr>
+          <w:rStyle w:val="normaltextrun"/>
+          <w:rFonts w:ascii="Times New Roman" w:hAnsi="Times New Roman" w:cs="Times New Roman"/>
+          <w:color w:val="000000"/>
+          <w:shd w:val="clear" w:color="auto" w:fill="FFFFFF"/>
+        </w:rPr>
+        <w:t>които</w:t>
+      </w:r>
+      <w:proofErr w:type="spellEnd"/>
+      <w:r>
+        <w:rPr>
+          <w:rStyle w:val="normaltextrun"/>
+          <w:rFonts w:ascii="Times New Roman" w:hAnsi="Times New Roman" w:cs="Times New Roman"/>
+          <w:color w:val="000000"/>
+          <w:shd w:val="clear" w:color="auto" w:fill="FFFFFF"/>
+        </w:rPr>
+        <w:t xml:space="preserve"> </w:t>
+      </w:r>
+      <w:proofErr w:type="spellStart"/>
+      <w:r>
+        <w:rPr>
+          <w:rStyle w:val="normaltextrun"/>
+          <w:rFonts w:ascii="Times New Roman" w:hAnsi="Times New Roman" w:cs="Times New Roman"/>
+          <w:color w:val="000000"/>
+          <w:shd w:val="clear" w:color="auto" w:fill="FFFFFF"/>
+        </w:rPr>
+        <w:t>се</w:t>
+      </w:r>
+      <w:proofErr w:type="spellEnd"/>
+      <w:r>
+        <w:rPr>
+          <w:rStyle w:val="normaltextrun"/>
+          <w:rFonts w:ascii="Times New Roman" w:hAnsi="Times New Roman" w:cs="Times New Roman"/>
+          <w:color w:val="000000"/>
+          <w:shd w:val="clear" w:color="auto" w:fill="FFFFFF"/>
+        </w:rPr>
+        <w:t xml:space="preserve"> </w:t>
+      </w:r>
+      <w:proofErr w:type="spellStart"/>
+      <w:r>
+        <w:rPr>
+          <w:rStyle w:val="normaltextrun"/>
+          <w:rFonts w:ascii="Times New Roman" w:hAnsi="Times New Roman" w:cs="Times New Roman"/>
+          <w:color w:val="000000"/>
+          <w:shd w:val="clear" w:color="auto" w:fill="FFFFFF"/>
+        </w:rPr>
+        <w:t>интересуват</w:t>
+      </w:r>
+      <w:proofErr w:type="spellEnd"/>
+      <w:r>
+        <w:rPr>
+          <w:rStyle w:val="normaltextrun"/>
+          <w:rFonts w:ascii="Times New Roman" w:hAnsi="Times New Roman" w:cs="Times New Roman"/>
+          <w:color w:val="000000"/>
+          <w:shd w:val="clear" w:color="auto" w:fill="FFFFFF"/>
+        </w:rPr>
+        <w:t xml:space="preserve"> </w:t>
+      </w:r>
+      <w:proofErr w:type="spellStart"/>
+      <w:r>
+        <w:rPr>
+          <w:rStyle w:val="normaltextrun"/>
+          <w:rFonts w:ascii="Times New Roman" w:hAnsi="Times New Roman" w:cs="Times New Roman"/>
+          <w:color w:val="000000"/>
+          <w:shd w:val="clear" w:color="auto" w:fill="FFFFFF"/>
+        </w:rPr>
+        <w:t>от</w:t>
+      </w:r>
+      <w:proofErr w:type="spellEnd"/>
+      <w:r>
+        <w:rPr>
+          <w:rStyle w:val="normaltextrun"/>
+          <w:rFonts w:ascii="Times New Roman" w:hAnsi="Times New Roman" w:cs="Times New Roman"/>
+          <w:color w:val="000000"/>
+          <w:shd w:val="clear" w:color="auto" w:fill="FFFFFF"/>
+        </w:rPr>
+        <w:t xml:space="preserve"> </w:t>
+      </w:r>
+      <w:proofErr w:type="spellStart"/>
+      <w:r>
+        <w:rPr>
+          <w:rStyle w:val="normaltextrun"/>
+          <w:rFonts w:ascii="Times New Roman" w:hAnsi="Times New Roman" w:cs="Times New Roman"/>
+          <w:color w:val="000000"/>
+          <w:shd w:val="clear" w:color="auto" w:fill="FFFFFF"/>
+        </w:rPr>
+        <w:t>тази</w:t>
+      </w:r>
+      <w:proofErr w:type="spellEnd"/>
+      <w:r>
+        <w:rPr>
+          <w:rStyle w:val="normaltextrun"/>
+          <w:rFonts w:ascii="Times New Roman" w:hAnsi="Times New Roman" w:cs="Times New Roman"/>
+          <w:color w:val="000000"/>
+          <w:shd w:val="clear" w:color="auto" w:fill="FFFFFF"/>
+        </w:rPr>
+        <w:t xml:space="preserve"> </w:t>
+      </w:r>
+      <w:proofErr w:type="spellStart"/>
+      <w:r>
+        <w:rPr>
+          <w:rStyle w:val="normaltextrun"/>
+          <w:rFonts w:ascii="Times New Roman" w:hAnsi="Times New Roman" w:cs="Times New Roman"/>
+          <w:color w:val="000000"/>
+          <w:shd w:val="clear" w:color="auto" w:fill="FFFFFF"/>
+        </w:rPr>
+        <w:t>тема</w:t>
+      </w:r>
+      <w:proofErr w:type="spellEnd"/>
+      <w:r>
+        <w:rPr>
+          <w:rStyle w:val="normaltextrun"/>
+          <w:rFonts w:ascii="Times New Roman" w:hAnsi="Times New Roman" w:cs="Times New Roman"/>
+          <w:color w:val="000000"/>
+          <w:shd w:val="clear" w:color="auto" w:fill="FFFFFF"/>
+        </w:rPr>
+        <w:t xml:space="preserve">, </w:t>
+      </w:r>
+      <w:proofErr w:type="spellStart"/>
+      <w:r>
+        <w:rPr>
+          <w:rStyle w:val="normaltextrun"/>
+          <w:rFonts w:ascii="Times New Roman" w:hAnsi="Times New Roman" w:cs="Times New Roman"/>
+          <w:color w:val="000000"/>
+          <w:shd w:val="clear" w:color="auto" w:fill="FFFFFF"/>
+        </w:rPr>
+        <w:t>за</w:t>
+      </w:r>
+      <w:proofErr w:type="spellEnd"/>
+      <w:r>
+        <w:rPr>
+          <w:rStyle w:val="normaltextrun"/>
+          <w:rFonts w:ascii="Times New Roman" w:hAnsi="Times New Roman" w:cs="Times New Roman"/>
+          <w:color w:val="000000"/>
+          <w:shd w:val="clear" w:color="auto" w:fill="FFFFFF"/>
+        </w:rPr>
+        <w:t xml:space="preserve"> </w:t>
+      </w:r>
+      <w:proofErr w:type="spellStart"/>
+      <w:r>
+        <w:rPr>
+          <w:rStyle w:val="normaltextrun"/>
+          <w:rFonts w:ascii="Times New Roman" w:hAnsi="Times New Roman" w:cs="Times New Roman"/>
+          <w:color w:val="000000"/>
+          <w:shd w:val="clear" w:color="auto" w:fill="FFFFFF"/>
+        </w:rPr>
+        <w:t>използването</w:t>
+      </w:r>
+      <w:proofErr w:type="spellEnd"/>
+      <w:r>
+        <w:rPr>
+          <w:rStyle w:val="normaltextrun"/>
+          <w:rFonts w:ascii="Times New Roman" w:hAnsi="Times New Roman" w:cs="Times New Roman"/>
+          <w:color w:val="000000"/>
+          <w:shd w:val="clear" w:color="auto" w:fill="FFFFFF"/>
+        </w:rPr>
+        <w:t xml:space="preserve"> </w:t>
+      </w:r>
+      <w:proofErr w:type="spellStart"/>
+      <w:r>
+        <w:rPr>
+          <w:rStyle w:val="normaltextrun"/>
+          <w:rFonts w:ascii="Times New Roman" w:hAnsi="Times New Roman" w:cs="Times New Roman"/>
+          <w:color w:val="000000"/>
+          <w:shd w:val="clear" w:color="auto" w:fill="FFFFFF"/>
+        </w:rPr>
+        <w:t>на</w:t>
+      </w:r>
+      <w:proofErr w:type="spellEnd"/>
+      <w:r>
+        <w:rPr>
+          <w:rStyle w:val="normaltextrun"/>
+          <w:rFonts w:ascii="Times New Roman" w:hAnsi="Times New Roman" w:cs="Times New Roman"/>
+          <w:color w:val="000000"/>
+          <w:shd w:val="clear" w:color="auto" w:fill="FFFFFF"/>
+        </w:rPr>
+        <w:t xml:space="preserve"> </w:t>
+      </w:r>
+      <w:proofErr w:type="spellStart"/>
+      <w:r>
+        <w:rPr>
+          <w:rStyle w:val="normaltextrun"/>
+          <w:rFonts w:ascii="Times New Roman" w:hAnsi="Times New Roman" w:cs="Times New Roman"/>
+          <w:color w:val="000000"/>
+          <w:shd w:val="clear" w:color="auto" w:fill="FFFFFF"/>
+        </w:rPr>
+        <w:t>роботи</w:t>
+      </w:r>
+      <w:proofErr w:type="spellEnd"/>
+      <w:r>
+        <w:rPr>
+          <w:rStyle w:val="normaltextrun"/>
+          <w:rFonts w:ascii="Times New Roman" w:hAnsi="Times New Roman" w:cs="Times New Roman"/>
+          <w:color w:val="000000"/>
+          <w:shd w:val="clear" w:color="auto" w:fill="FFFFFF"/>
+        </w:rPr>
+        <w:t xml:space="preserve"> в </w:t>
+      </w:r>
+      <w:proofErr w:type="spellStart"/>
+      <w:r>
+        <w:rPr>
+          <w:rStyle w:val="normaltextrun"/>
+          <w:rFonts w:ascii="Times New Roman" w:hAnsi="Times New Roman" w:cs="Times New Roman"/>
+          <w:color w:val="000000"/>
+          <w:shd w:val="clear" w:color="auto" w:fill="FFFFFF"/>
+        </w:rPr>
+        <w:t>открития</w:t>
+      </w:r>
+      <w:proofErr w:type="spellEnd"/>
+      <w:r>
+        <w:rPr>
+          <w:rStyle w:val="normaltextrun"/>
+          <w:rFonts w:ascii="Times New Roman" w:hAnsi="Times New Roman" w:cs="Times New Roman"/>
+          <w:color w:val="000000"/>
+          <w:shd w:val="clear" w:color="auto" w:fill="FFFFFF"/>
+        </w:rPr>
+        <w:t xml:space="preserve"> </w:t>
+      </w:r>
+      <w:proofErr w:type="spellStart"/>
+      <w:r>
+        <w:rPr>
+          <w:rStyle w:val="normaltextrun"/>
+          <w:rFonts w:ascii="Times New Roman" w:hAnsi="Times New Roman" w:cs="Times New Roman"/>
+          <w:color w:val="000000"/>
+          <w:shd w:val="clear" w:color="auto" w:fill="FFFFFF"/>
+        </w:rPr>
+        <w:t>космос</w:t>
+      </w:r>
+      <w:proofErr w:type="spellEnd"/>
     </w:p>
     <w:p>
       <w:pPr>
@@ -1145,6 +1816,7 @@
         </w:rPr>
         <w:t xml:space="preserve"> </w:t>
       </w:r>
+      <w:proofErr w:type="spellStart"/>
       <w:r>
         <w:rPr>
           <w:rStyle w:val="normaltextrun"/>
@@ -1173,7 +1845,18 @@
           <w:shd w:val="clear" w:color="auto" w:fill="FFFFFF"/>
           <w:lang w:val="bg-BG"/>
         </w:rPr>
-        <w:t xml:space="preserve">нсторм </w:t>
+        <w:t>нсторм</w:t>
+      </w:r>
+      <w:proofErr w:type="spellEnd"/>
+      <w:r>
+        <w:rPr>
+          <w:rStyle w:val="normaltextrun"/>
+          <w:rFonts w:ascii="Times New Roman" w:hAnsi="Times New Roman" w:cs="Times New Roman"/>
+          <w:color w:val="000000"/>
+          <w:shd w:val="clear" w:color="auto" w:fill="FFFFFF"/>
+          <w:lang w:val="bg-BG"/>
+        </w:rPr>
+        <w:t xml:space="preserve"> </w:t>
       </w:r>
       <w:r>
         <w:rPr>
@@ -1317,6 +2000,7 @@
         </w:rPr>
         <w:t xml:space="preserve">- </w:t>
       </w:r>
+      <w:proofErr w:type="spellStart"/>
       <w:r>
         <w:rPr>
           <w:rStyle w:val="eop"/>
@@ -1325,7 +2009,18 @@
           <w:shd w:val="clear" w:color="auto" w:fill="FFFFFF"/>
           <w:lang w:val="bg-BG"/>
         </w:rPr>
-        <w:t xml:space="preserve">Нарисуване </w:t>
+        <w:t>Нарисуване</w:t>
+      </w:r>
+      <w:proofErr w:type="spellEnd"/>
+      <w:r>
+        <w:rPr>
+          <w:rStyle w:val="eop"/>
+          <w:rFonts w:ascii="Times New Roman" w:hAnsi="Times New Roman" w:cs="Times New Roman"/>
+          <w:color w:val="000000"/>
+          <w:shd w:val="clear" w:color="auto" w:fill="FFFFFF"/>
+          <w:lang w:val="bg-BG"/>
+        </w:rPr>
+        <w:t xml:space="preserve"> </w:t>
       </w:r>
       <w:r>
         <w:rPr>
@@ -1379,6 +2074,7 @@
         </w:rPr>
         <w:t xml:space="preserve">главен </w:t>
       </w:r>
+      <w:proofErr w:type="spellStart"/>
       <w:r>
         <w:rPr>
           <w:rStyle w:val="eop"/>
@@ -1407,7 +2103,18 @@
           <w:shd w:val="clear" w:color="auto" w:fill="FFFFFF"/>
           <w:lang w:val="bg-BG"/>
         </w:rPr>
-        <w:t>тов шаблон</w:t>
+        <w:t>тов</w:t>
+      </w:r>
+      <w:proofErr w:type="spellEnd"/>
+      <w:r>
+        <w:rPr>
+          <w:rStyle w:val="eop"/>
+          <w:rFonts w:ascii="Times New Roman" w:hAnsi="Times New Roman" w:cs="Times New Roman"/>
+          <w:color w:val="000000"/>
+          <w:shd w:val="clear" w:color="auto" w:fill="FFFFFF"/>
+          <w:lang w:val="bg-BG"/>
+        </w:rPr>
+        <w:t xml:space="preserve"> шаблон</w:t>
       </w:r>
     </w:p>
     <w:p>
@@ -1648,6 +2355,7 @@
         </w:rPr>
         <w:t xml:space="preserve">- </w:t>
       </w:r>
+      <w:proofErr w:type="spellStart"/>
       <w:r>
         <w:rPr>
           <w:rStyle w:val="normaltextrun"/>
@@ -1666,7 +2374,18 @@
           <w:shd w:val="clear" w:color="auto" w:fill="FFFFFF"/>
           <w:lang w:val="bg-BG"/>
         </w:rPr>
-        <w:t>остване на са</w:t>
+        <w:t>остване</w:t>
+      </w:r>
+      <w:proofErr w:type="spellEnd"/>
+      <w:r>
+        <w:rPr>
+          <w:rStyle w:val="normaltextrun"/>
+          <w:rFonts w:ascii="Times New Roman" w:hAnsi="Times New Roman" w:cs="Times New Roman"/>
+          <w:color w:val="000000"/>
+          <w:shd w:val="clear" w:color="auto" w:fill="FFFFFF"/>
+          <w:lang w:val="bg-BG"/>
+        </w:rPr>
+        <w:t xml:space="preserve"> на са</w:t>
       </w:r>
       <w:r>
         <w:rPr>
@@ -1824,14 +2543,105 @@
           <w:lang w:val="bg-BG"/>
         </w:rPr>
       </w:pPr>
-      <w:r>
-        <w:rPr>
-          <w:rStyle w:val="normaltextrun"/>
-          <w:rFonts w:ascii="Times New Roman" w:hAnsi="Times New Roman" w:cs="Times New Roman"/>
-          <w:color w:val="000000"/>
-          <w:shd w:val="clear" w:color="auto" w:fill="FFFFFF"/>
-        </w:rPr>
-        <w:t xml:space="preserve">Нивото на сложност на проекта </w:t>
+      <w:proofErr w:type="spellStart"/>
+      <w:r>
+        <w:rPr>
+          <w:rStyle w:val="normaltextrun"/>
+          <w:rFonts w:ascii="Times New Roman" w:hAnsi="Times New Roman" w:cs="Times New Roman"/>
+          <w:color w:val="000000"/>
+          <w:shd w:val="clear" w:color="auto" w:fill="FFFFFF"/>
+        </w:rPr>
+        <w:t>Нивото</w:t>
+      </w:r>
+      <w:proofErr w:type="spellEnd"/>
+      <w:r>
+        <w:rPr>
+          <w:rStyle w:val="normaltextrun"/>
+          <w:rFonts w:ascii="Times New Roman" w:hAnsi="Times New Roman" w:cs="Times New Roman"/>
+          <w:color w:val="000000"/>
+          <w:shd w:val="clear" w:color="auto" w:fill="FFFFFF"/>
+        </w:rPr>
+        <w:t xml:space="preserve"> </w:t>
+      </w:r>
+      <w:proofErr w:type="spellStart"/>
+      <w:r>
+        <w:rPr>
+          <w:rStyle w:val="normaltextrun"/>
+          <w:rFonts w:ascii="Times New Roman" w:hAnsi="Times New Roman" w:cs="Times New Roman"/>
+          <w:color w:val="000000"/>
+          <w:shd w:val="clear" w:color="auto" w:fill="FFFFFF"/>
+        </w:rPr>
+        <w:t>на</w:t>
+      </w:r>
+      <w:proofErr w:type="spellEnd"/>
+      <w:r>
+        <w:rPr>
+          <w:rStyle w:val="normaltextrun"/>
+          <w:rFonts w:ascii="Times New Roman" w:hAnsi="Times New Roman" w:cs="Times New Roman"/>
+          <w:color w:val="000000"/>
+          <w:shd w:val="clear" w:color="auto" w:fill="FFFFFF"/>
+        </w:rPr>
+        <w:t xml:space="preserve"> </w:t>
+      </w:r>
+      <w:proofErr w:type="spellStart"/>
+      <w:r>
+        <w:rPr>
+          <w:rStyle w:val="normaltextrun"/>
+          <w:rFonts w:ascii="Times New Roman" w:hAnsi="Times New Roman" w:cs="Times New Roman"/>
+          <w:color w:val="000000"/>
+          <w:shd w:val="clear" w:color="auto" w:fill="FFFFFF"/>
+        </w:rPr>
+        <w:t>сложност</w:t>
+      </w:r>
+      <w:proofErr w:type="spellEnd"/>
+      <w:r>
+        <w:rPr>
+          <w:rStyle w:val="normaltextrun"/>
+          <w:rFonts w:ascii="Times New Roman" w:hAnsi="Times New Roman" w:cs="Times New Roman"/>
+          <w:color w:val="000000"/>
+          <w:shd w:val="clear" w:color="auto" w:fill="FFFFFF"/>
+        </w:rPr>
+        <w:t xml:space="preserve"> </w:t>
+      </w:r>
+      <w:proofErr w:type="spellStart"/>
+      <w:r>
+        <w:rPr>
+          <w:rStyle w:val="normaltextrun"/>
+          <w:rFonts w:ascii="Times New Roman" w:hAnsi="Times New Roman" w:cs="Times New Roman"/>
+          <w:color w:val="000000"/>
+          <w:shd w:val="clear" w:color="auto" w:fill="FFFFFF"/>
+        </w:rPr>
+        <w:t>на</w:t>
+      </w:r>
+      <w:proofErr w:type="spellEnd"/>
+      <w:r>
+        <w:rPr>
+          <w:rStyle w:val="normaltextrun"/>
+          <w:rFonts w:ascii="Times New Roman" w:hAnsi="Times New Roman" w:cs="Times New Roman"/>
+          <w:color w:val="000000"/>
+          <w:shd w:val="clear" w:color="auto" w:fill="FFFFFF"/>
+        </w:rPr>
+        <w:t xml:space="preserve"> </w:t>
+      </w:r>
+      <w:proofErr w:type="spellStart"/>
+      <w:r>
+        <w:rPr>
+          <w:rStyle w:val="normaltextrun"/>
+          <w:rFonts w:ascii="Times New Roman" w:hAnsi="Times New Roman" w:cs="Times New Roman"/>
+          <w:color w:val="000000"/>
+          <w:shd w:val="clear" w:color="auto" w:fill="FFFFFF"/>
+        </w:rPr>
+        <w:t>проекта</w:t>
+      </w:r>
+      <w:proofErr w:type="spellEnd"/>
+      <w:r>
+        <w:rPr>
+          <w:rStyle w:val="normaltextrun"/>
+          <w:rFonts w:ascii="Times New Roman" w:hAnsi="Times New Roman" w:cs="Times New Roman"/>
+          <w:color w:val="000000"/>
+          <w:shd w:val="clear" w:color="auto" w:fill="FFFFFF"/>
+        </w:rPr>
+        <w:t xml:space="preserve"> </w:t>
       </w:r>
       <w:r>
         <w:rPr>
@@ -1850,27 +2660,70 @@
           <w:color w:val="000000"/>
           <w:shd w:val="clear" w:color="auto" w:fill="FFFFFF"/>
         </w:rPr>
-        <w:t>е високо, поради</w:t>
-      </w:r>
-      <w:r>
-        <w:rPr>
-          <w:rStyle w:val="normaltextrun"/>
-          <w:rFonts w:ascii="Times New Roman" w:hAnsi="Times New Roman" w:cs="Times New Roman"/>
-          <w:color w:val="000000"/>
-          <w:shd w:val="clear" w:color="auto" w:fill="FFFFFF"/>
-          <w:lang w:val="bg-BG"/>
-        </w:rPr>
-        <w:t xml:space="preserve"> </w:t>
-      </w:r>
-      <w:r>
-        <w:rPr>
-          <w:rStyle w:val="normaltextrun"/>
-          <w:rFonts w:ascii="Times New Roman" w:hAnsi="Times New Roman" w:cs="Times New Roman"/>
-          <w:color w:val="000000"/>
-          <w:shd w:val="clear" w:color="auto" w:fill="FFFFFF"/>
-          <w:lang w:val="bg-BG"/>
-        </w:rPr>
-        <w:t xml:space="preserve">факта , че </w:t>
+        <w:t xml:space="preserve">е </w:t>
+      </w:r>
+      <w:proofErr w:type="spellStart"/>
+      <w:r>
+        <w:rPr>
+          <w:rStyle w:val="normaltextrun"/>
+          <w:rFonts w:ascii="Times New Roman" w:hAnsi="Times New Roman" w:cs="Times New Roman"/>
+          <w:color w:val="000000"/>
+          <w:shd w:val="clear" w:color="auto" w:fill="FFFFFF"/>
+        </w:rPr>
+        <w:t>високо</w:t>
+      </w:r>
+      <w:proofErr w:type="spellEnd"/>
+      <w:r>
+        <w:rPr>
+          <w:rStyle w:val="normaltextrun"/>
+          <w:rFonts w:ascii="Times New Roman" w:hAnsi="Times New Roman" w:cs="Times New Roman"/>
+          <w:color w:val="000000"/>
+          <w:shd w:val="clear" w:color="auto" w:fill="FFFFFF"/>
+        </w:rPr>
+        <w:t xml:space="preserve">, </w:t>
+      </w:r>
+      <w:proofErr w:type="spellStart"/>
+      <w:r>
+        <w:rPr>
+          <w:rStyle w:val="normaltextrun"/>
+          <w:rFonts w:ascii="Times New Roman" w:hAnsi="Times New Roman" w:cs="Times New Roman"/>
+          <w:color w:val="000000"/>
+          <w:shd w:val="clear" w:color="auto" w:fill="FFFFFF"/>
+        </w:rPr>
+        <w:t>поради</w:t>
+      </w:r>
+      <w:proofErr w:type="spellEnd"/>
+      <w:r>
+        <w:rPr>
+          <w:rStyle w:val="normaltextrun"/>
+          <w:rFonts w:ascii="Times New Roman" w:hAnsi="Times New Roman" w:cs="Times New Roman"/>
+          <w:color w:val="000000"/>
+          <w:shd w:val="clear" w:color="auto" w:fill="FFFFFF"/>
+          <w:lang w:val="bg-BG"/>
+        </w:rPr>
+        <w:t xml:space="preserve"> </w:t>
+      </w:r>
+      <w:proofErr w:type="gramStart"/>
+      <w:r>
+        <w:rPr>
+          <w:rStyle w:val="normaltextrun"/>
+          <w:rFonts w:ascii="Times New Roman" w:hAnsi="Times New Roman" w:cs="Times New Roman"/>
+          <w:color w:val="000000"/>
+          <w:shd w:val="clear" w:color="auto" w:fill="FFFFFF"/>
+          <w:lang w:val="bg-BG"/>
+        </w:rPr>
+        <w:t>факта ,</w:t>
+      </w:r>
+      <w:proofErr w:type="gramEnd"/>
+      <w:r>
+        <w:rPr>
+          <w:rStyle w:val="normaltextrun"/>
+          <w:rFonts w:ascii="Times New Roman" w:hAnsi="Times New Roman" w:cs="Times New Roman"/>
+          <w:color w:val="000000"/>
+          <w:shd w:val="clear" w:color="auto" w:fill="FFFFFF"/>
+          <w:lang w:val="bg-BG"/>
+        </w:rPr>
+        <w:t xml:space="preserve"> че </w:t>
       </w:r>
       <w:r>
         <w:rPr>
@@ -1911,6 +2764,7 @@
         </w:rPr>
         <w:t xml:space="preserve"> и </w:t>
       </w:r>
+      <w:proofErr w:type="spellStart"/>
       <w:r>
         <w:rPr>
           <w:rStyle w:val="normaltextrun"/>
@@ -1920,6 +2774,7 @@
         </w:rPr>
         <w:t>css</w:t>
       </w:r>
+      <w:proofErr w:type="spellEnd"/>
       <w:r>
         <w:rPr>
           <w:rStyle w:val="normaltextrun"/>
@@ -2013,14 +2868,65 @@
           <w:shd w:val="clear" w:color="auto" w:fill="FFFFFF"/>
         </w:rPr>
       </w:pPr>
-      <w:r>
-        <w:rPr>
-          <w:rStyle w:val="normaltextrun"/>
-          <w:rFonts w:ascii="Times New Roman" w:hAnsi="Times New Roman" w:cs="Times New Roman"/>
-          <w:color w:val="000000"/>
-          <w:shd w:val="clear" w:color="auto" w:fill="FFFFFF"/>
-        </w:rPr>
-        <w:t>Използваните технологии са:</w:t>
+      <w:proofErr w:type="spellStart"/>
+      <w:r>
+        <w:rPr>
+          <w:rStyle w:val="normaltextrun"/>
+          <w:rFonts w:ascii="Times New Roman" w:hAnsi="Times New Roman" w:cs="Times New Roman"/>
+          <w:color w:val="000000"/>
+          <w:shd w:val="clear" w:color="auto" w:fill="FFFFFF"/>
+        </w:rPr>
+        <w:t>Използваните</w:t>
+      </w:r>
+      <w:proofErr w:type="spellEnd"/>
+      <w:r>
+        <w:rPr>
+          <w:rStyle w:val="normaltextrun"/>
+          <w:rFonts w:ascii="Times New Roman" w:hAnsi="Times New Roman" w:cs="Times New Roman"/>
+          <w:color w:val="000000"/>
+          <w:shd w:val="clear" w:color="auto" w:fill="FFFFFF"/>
+        </w:rPr>
+        <w:t xml:space="preserve"> </w:t>
+      </w:r>
+      <w:proofErr w:type="spellStart"/>
+      <w:r>
+        <w:rPr>
+          <w:rStyle w:val="normaltextrun"/>
+          <w:rFonts w:ascii="Times New Roman" w:hAnsi="Times New Roman" w:cs="Times New Roman"/>
+          <w:color w:val="000000"/>
+          <w:shd w:val="clear" w:color="auto" w:fill="FFFFFF"/>
+        </w:rPr>
+        <w:t>технологии</w:t>
+      </w:r>
+      <w:proofErr w:type="spellEnd"/>
+      <w:r>
+        <w:rPr>
+          <w:rStyle w:val="normaltextrun"/>
+          <w:rFonts w:ascii="Times New Roman" w:hAnsi="Times New Roman" w:cs="Times New Roman"/>
+          <w:color w:val="000000"/>
+          <w:shd w:val="clear" w:color="auto" w:fill="FFFFFF"/>
+        </w:rPr>
+        <w:t xml:space="preserve"> </w:t>
+      </w:r>
+      <w:proofErr w:type="spellStart"/>
+      <w:r>
+        <w:rPr>
+          <w:rStyle w:val="normaltextrun"/>
+          <w:rFonts w:ascii="Times New Roman" w:hAnsi="Times New Roman" w:cs="Times New Roman"/>
+          <w:color w:val="000000"/>
+          <w:shd w:val="clear" w:color="auto" w:fill="FFFFFF"/>
+        </w:rPr>
+        <w:t>са</w:t>
+      </w:r>
+      <w:proofErr w:type="spellEnd"/>
+      <w:r>
+        <w:rPr>
+          <w:rStyle w:val="normaltextrun"/>
+          <w:rFonts w:ascii="Times New Roman" w:hAnsi="Times New Roman" w:cs="Times New Roman"/>
+          <w:color w:val="000000"/>
+          <w:shd w:val="clear" w:color="auto" w:fill="FFFFFF"/>
+        </w:rPr>
+        <w:t>:</w:t>
       </w:r>
     </w:p>
     <w:p>
@@ -2095,8 +3001,21 @@
           <w:shd w:val="clear" w:color="auto" w:fill="FFFFFF"/>
         </w:rPr>
         <w:tab/>
-        <w:t>-  css</w:t>
-      </w:r>
+        <w:t xml:space="preserve">-  </w:t>
+      </w:r>
+      <w:proofErr w:type="spellStart"/>
+      <w:r>
+        <w:rPr>
+          <w:rStyle w:val="normaltextrun"/>
+          <w:rFonts w:ascii="Times New Roman" w:hAnsi="Times New Roman" w:cs="Times New Roman"/>
+          <w:color w:val="000000"/>
+          <w:sz w:val="24"/>
+          <w:szCs w:val="24"/>
+          <w:shd w:val="clear" w:color="auto" w:fill="FFFFFF"/>
+        </w:rPr>
+        <w:t>css</w:t>
+      </w:r>
+      <w:proofErr w:type="spellEnd"/>
     </w:p>
     <w:p>
       <w:pPr>
@@ -2147,8 +3066,21 @@
           <w:shd w:val="clear" w:color="auto" w:fill="FFFFFF"/>
         </w:rPr>
         <w:tab/>
-        <w:t>- javascript</w:t>
-      </w:r>
+        <w:t xml:space="preserve">- </w:t>
+      </w:r>
+      <w:proofErr w:type="spellStart"/>
+      <w:r>
+        <w:rPr>
+          <w:rStyle w:val="normaltextrun"/>
+          <w:rFonts w:ascii="Times New Roman" w:hAnsi="Times New Roman" w:cs="Times New Roman"/>
+          <w:color w:val="000000"/>
+          <w:sz w:val="24"/>
+          <w:szCs w:val="24"/>
+          <w:shd w:val="clear" w:color="auto" w:fill="FFFFFF"/>
+        </w:rPr>
+        <w:t>javascript</w:t>
+      </w:r>
+      <w:proofErr w:type="spellEnd"/>
     </w:p>
     <w:p>
       <w:pPr>
@@ -2207,12 +3139,21 @@
         </w:rPr>
         <w:t xml:space="preserve">която представлява готови класове, описани чрез </w:t>
       </w:r>
-      <w:r>
-        <w:rPr>
-          <w:rStyle w:val="normaltextrun"/>
-          <w:rFonts w:ascii="Times New Roman" w:hAnsi="Times New Roman" w:cs="Times New Roman"/>
-        </w:rPr>
-        <w:t xml:space="preserve">css </w:t>
+      <w:proofErr w:type="spellStart"/>
+      <w:r>
+        <w:rPr>
+          <w:rStyle w:val="normaltextrun"/>
+          <w:rFonts w:ascii="Times New Roman" w:hAnsi="Times New Roman" w:cs="Times New Roman"/>
+        </w:rPr>
+        <w:t>css</w:t>
+      </w:r>
+      <w:proofErr w:type="spellEnd"/>
+      <w:r>
+        <w:rPr>
+          <w:rStyle w:val="normaltextrun"/>
+          <w:rFonts w:ascii="Times New Roman" w:hAnsi="Times New Roman" w:cs="Times New Roman"/>
+        </w:rPr>
+        <w:t xml:space="preserve"> </w:t>
       </w:r>
       <w:r>
         <w:rPr>
@@ -2222,12 +3163,21 @@
         </w:rPr>
         <w:t xml:space="preserve">и </w:t>
       </w:r>
-      <w:r>
-        <w:rPr>
-          <w:rStyle w:val="normaltextrun"/>
-          <w:rFonts w:ascii="Times New Roman" w:hAnsi="Times New Roman" w:cs="Times New Roman"/>
-        </w:rPr>
-        <w:t xml:space="preserve">javascript. </w:t>
+      <w:proofErr w:type="spellStart"/>
+      <w:r>
+        <w:rPr>
+          <w:rStyle w:val="normaltextrun"/>
+          <w:rFonts w:ascii="Times New Roman" w:hAnsi="Times New Roman" w:cs="Times New Roman"/>
+        </w:rPr>
+        <w:t>javascript</w:t>
+      </w:r>
+      <w:proofErr w:type="spellEnd"/>
+      <w:r>
+        <w:rPr>
+          <w:rStyle w:val="normaltextrun"/>
+          <w:rFonts w:ascii="Times New Roman" w:hAnsi="Times New Roman" w:cs="Times New Roman"/>
+        </w:rPr>
+        <w:t xml:space="preserve">. </w:t>
       </w:r>
     </w:p>
     <w:p>
@@ -2311,7 +3261,25 @@
           <w:rFonts w:ascii="Times New Roman" w:hAnsi="Times New Roman" w:cs="Times New Roman"/>
           <w:lang w:val="bg-BG"/>
         </w:rPr>
-        <w:t xml:space="preserve">Сайтът е хостнат на адрес </w:t>
+        <w:t xml:space="preserve">Сайтът е </w:t>
+      </w:r>
+      <w:proofErr w:type="spellStart"/>
+      <w:r>
+        <w:rPr>
+          <w:rStyle w:val="normaltextrun"/>
+          <w:rFonts w:ascii="Times New Roman" w:hAnsi="Times New Roman" w:cs="Times New Roman"/>
+          <w:lang w:val="bg-BG"/>
+        </w:rPr>
+        <w:t>хостнат</w:t>
+      </w:r>
+      <w:proofErr w:type="spellEnd"/>
+      <w:r>
+        <w:rPr>
+          <w:rStyle w:val="normaltextrun"/>
+          <w:rFonts w:ascii="Times New Roman" w:hAnsi="Times New Roman" w:cs="Times New Roman"/>
+          <w:lang w:val="bg-BG"/>
+        </w:rPr>
+        <w:t xml:space="preserve"> на адрес </w:t>
       </w:r>
       <w:hyperlink r:id="rId6" w:history="1">
         <w:r>
@@ -2320,9 +3288,17 @@
             <w:rFonts w:ascii="Times New Roman" w:hAnsi="Times New Roman" w:cs="Times New Roman"/>
             <w:lang w:val="bg-BG"/>
           </w:rPr>
-          <w:t>http://projectpgkpi.eu3.biz/index.html</w:t>
+          <w:t>http://projectpgkpi.eu3.biz/</w:t>
         </w:r>
       </w:hyperlink>
+      <w:r>
+        <w:rPr>
+          <w:rStyle w:val="normaltextrun"/>
+          <w:rFonts w:ascii="Times New Roman" w:hAnsi="Times New Roman" w:cs="Times New Roman"/>
+          <w:lang w:val="bg-BG"/>
+        </w:rPr>
+        <w:t xml:space="preserve"> </w:t>
+      </w:r>
       <w:r>
         <w:rPr>
           <w:rStyle w:val="normaltextrun"/>
@@ -2347,74 +3323,54 @@
         <w:rPr>
           <w:rStyle w:val="normaltextrun"/>
           <w:rFonts w:ascii="Times New Roman" w:hAnsi="Times New Roman" w:cs="Times New Roman"/>
+          <w:lang w:val="bg-BG"/>
+        </w:rPr>
+        <w:t>Блок схемата</w:t>
+      </w:r>
+      <w:r>
+        <w:rPr>
+          <w:rStyle w:val="normaltextrun"/>
+          <w:rFonts w:ascii="Times New Roman" w:hAnsi="Times New Roman" w:cs="Times New Roman"/>
+          <w:lang w:val="bg-BG"/>
+        </w:rPr>
+        <w:t xml:space="preserve"> на сайта създадохме чрез онлайн приложението </w:t>
+      </w:r>
+      <w:hyperlink r:id="rId7" w:history="1">
+        <w:r>
+          <w:rPr>
+            <w:rStyle w:val="a4"/>
+            <w:rFonts w:ascii="Times New Roman" w:hAnsi="Times New Roman" w:cs="Times New Roman"/>
+            <w:lang w:val="bg-BG"/>
+          </w:rPr>
+          <w:t>https://octopus.do</w:t>
+        </w:r>
+      </w:hyperlink>
+    </w:p>
+    <w:p>
+      <w:pPr>
+        <w:spacing w:line="240" w:lineRule="auto"/>
+        <w:jc w:val="both"/>
+        <w:rPr>
+          <w:rStyle w:val="normaltextrun"/>
+          <w:rFonts w:ascii="Times New Roman" w:hAnsi="Times New Roman" w:cs="Times New Roman"/>
+          <w:lang w:val="bg-BG"/>
+        </w:rPr>
+      </w:pPr>
+      <w:r>
+        <w:rPr>
+          <w:rStyle w:val="normaltextrun"/>
+          <w:rFonts w:ascii="Times New Roman" w:hAnsi="Times New Roman" w:cs="Times New Roman"/>
           <w:noProof/>
           <w:lang w:val="bg-BG"/>
         </w:rPr>
         <w:drawing>
-          <wp:anchor distT="0" distB="0" distL="114300" distR="114300" simplePos="0" relativeHeight="251661312" behindDoc="0" locked="0" layoutInCell="1" allowOverlap="1" wp14:anchorId="22902E31" wp14:editId="263D83AD">
-            <wp:simplePos x="0" y="0"/>
-            <wp:positionH relativeFrom="margin">
-              <wp:align>right</wp:align>
-            </wp:positionH>
-            <wp:positionV relativeFrom="paragraph">
-              <wp:posOffset>351762</wp:posOffset>
-            </wp:positionV>
-            <wp:extent cx="5943600" cy="2088515"/>
-            <wp:effectExtent l="0" t="0" r="0" b="6985"/>
-            <wp:wrapTopAndBottom/>
-            <wp:docPr id="963826574" name="Картина 1" descr="Картина, която съдържа диаграма, линия, План, Шрифт&#10;&#10;Описанието е генерирано автоматично"/>
-            <wp:cNvGraphicFramePr>
-              <a:graphicFrameLocks xmlns:a="http://schemas.openxmlformats.org/drawingml/2006/main" noChangeAspect="1"/>
-            </wp:cNvGraphicFramePr>
-            <a:graphic xmlns:a="http://schemas.openxmlformats.org/drawingml/2006/main">
-              <a:graphicData uri="http://schemas.openxmlformats.org/drawingml/2006/picture">
-                <pic:pic xmlns:pic="http://schemas.openxmlformats.org/drawingml/2006/picture">
-                  <pic:nvPicPr>
-                    <pic:cNvPr id="963826574" name="Картина 1" descr="Картина, която съдържа диаграма, линия, План, Шрифт&#10;&#10;Описанието е генерирано автоматично"/>
-                    <pic:cNvPicPr/>
-                  </pic:nvPicPr>
-                  <pic:blipFill>
-                    <a:blip r:embed="rId7">
-                      <a:extLst>
-                        <a:ext uri="{28A0092B-C50C-407E-A947-70E740481C1C}">
-                          <a14:useLocalDpi xmlns:a14="http://schemas.microsoft.com/office/drawing/2010/main" val="0"/>
-                        </a:ext>
-                      </a:extLst>
-                    </a:blip>
-                    <a:stretch>
-                      <a:fillRect/>
-                    </a:stretch>
-                  </pic:blipFill>
-                  <pic:spPr>
-                    <a:xfrm>
-                      <a:off x="0" y="0"/>
-                      <a:ext cx="5943600" cy="2088515"/>
-                    </a:xfrm>
-                    <a:prstGeom prst="rect">
-                      <a:avLst/>
-                    </a:prstGeom>
-                  </pic:spPr>
-                </pic:pic>
-              </a:graphicData>
-            </a:graphic>
-          </wp:anchor>
-        </w:drawing>
-      </w:r>
-      <w:r>
-        <w:rPr>
-          <w:rStyle w:val="normaltextrun"/>
-          <w:rFonts w:ascii="Times New Roman" w:hAnsi="Times New Roman" w:cs="Times New Roman"/>
-          <w:noProof/>
-          <w:lang w:val="bg-BG"/>
-        </w:rPr>
-        <w:drawing>
-          <wp:anchor distT="0" distB="0" distL="114300" distR="114300" simplePos="0" relativeHeight="251660288" behindDoc="1" locked="0" layoutInCell="1" allowOverlap="1" wp14:anchorId="2BF6BB55" wp14:editId="34D64674">
+          <wp:anchor distT="0" distB="0" distL="114300" distR="114300" simplePos="0" relativeHeight="251660288" behindDoc="1" locked="0" layoutInCell="1" allowOverlap="1" wp14:anchorId="2BF6BB55" wp14:editId="2DE813E8">
             <wp:simplePos x="0" y="0"/>
             <wp:positionH relativeFrom="margin">
               <wp:align>center</wp:align>
             </wp:positionH>
             <wp:positionV relativeFrom="paragraph">
-              <wp:posOffset>2519100</wp:posOffset>
+              <wp:posOffset>2294890</wp:posOffset>
             </wp:positionV>
             <wp:extent cx="4890770" cy="2609215"/>
             <wp:effectExtent l="0" t="0" r="5080" b="635"/>
@@ -2474,32 +3430,65 @@
         <w:rPr>
           <w:rStyle w:val="normaltextrun"/>
           <w:rFonts w:ascii="Times New Roman" w:hAnsi="Times New Roman" w:cs="Times New Roman"/>
-          <w:lang w:val="bg-BG"/>
-        </w:rPr>
-        <w:t xml:space="preserve">Карта на сайта създадохме чрез онлайн приложението </w:t>
-      </w:r>
-      <w:hyperlink r:id="rId9" w:history="1">
-        <w:r>
-          <w:rPr>
-            <w:rStyle w:val="a4"/>
-            <w:rFonts w:ascii="Times New Roman" w:hAnsi="Times New Roman" w:cs="Times New Roman"/>
-            <w:lang w:val="bg-BG"/>
-          </w:rPr>
-          <w:t>https://octopus.do</w:t>
-        </w:r>
-      </w:hyperlink>
-    </w:p>
-    <w:p>
-      <w:pPr>
-        <w:spacing w:line="240" w:lineRule="auto"/>
-        <w:ind w:firstLine="357"/>
-        <w:jc w:val="both"/>
-        <w:rPr>
-          <w:rStyle w:val="normaltextrun"/>
-          <w:rFonts w:ascii="Times New Roman" w:hAnsi="Times New Roman" w:cs="Times New Roman"/>
-          <w:lang w:val="bg-BG"/>
-        </w:rPr>
-      </w:pPr>
+          <w:noProof/>
+          <w:lang w:val="bg-BG"/>
+        </w:rPr>
+        <w:drawing>
+          <wp:anchor distT="0" distB="0" distL="114300" distR="114300" simplePos="0" relativeHeight="251661312" behindDoc="0" locked="0" layoutInCell="1" allowOverlap="1" wp14:anchorId="22902E31" wp14:editId="2A1CC3BD">
+            <wp:simplePos x="0" y="0"/>
+            <wp:positionH relativeFrom="margin">
+              <wp:posOffset>209550</wp:posOffset>
+            </wp:positionH>
+            <wp:positionV relativeFrom="paragraph">
+              <wp:posOffset>189230</wp:posOffset>
+            </wp:positionV>
+            <wp:extent cx="5524500" cy="1938020"/>
+            <wp:effectExtent l="0" t="0" r="0" b="5080"/>
+            <wp:wrapTopAndBottom/>
+            <wp:docPr id="963826574" name="Картина 1"/>
+            <wp:cNvGraphicFramePr>
+              <a:graphicFrameLocks xmlns:a="http://schemas.openxmlformats.org/drawingml/2006/main" noChangeAspect="1"/>
+            </wp:cNvGraphicFramePr>
+            <a:graphic xmlns:a="http://schemas.openxmlformats.org/drawingml/2006/main">
+              <a:graphicData uri="http://schemas.openxmlformats.org/drawingml/2006/picture">
+                <pic:pic xmlns:pic="http://schemas.openxmlformats.org/drawingml/2006/picture">
+                  <pic:nvPicPr>
+                    <pic:cNvPr id="963826574" name="Картина 1"/>
+                    <pic:cNvPicPr/>
+                  </pic:nvPicPr>
+                  <pic:blipFill>
+                    <a:blip r:embed="rId9">
+                      <a:extLst>
+                        <a:ext uri="{28A0092B-C50C-407E-A947-70E740481C1C}">
+                          <a14:useLocalDpi xmlns:a14="http://schemas.microsoft.com/office/drawing/2010/main" val="0"/>
+                        </a:ext>
+                      </a:extLst>
+                    </a:blip>
+                    <a:stretch>
+                      <a:fillRect/>
+                    </a:stretch>
+                  </pic:blipFill>
+                  <pic:spPr>
+                    <a:xfrm>
+                      <a:off x="0" y="0"/>
+                      <a:ext cx="5524500" cy="1938020"/>
+                    </a:xfrm>
+                    <a:prstGeom prst="rect">
+                      <a:avLst/>
+                    </a:prstGeom>
+                  </pic:spPr>
+                </pic:pic>
+              </a:graphicData>
+            </a:graphic>
+            <wp14:sizeRelH relativeFrom="margin">
+              <wp14:pctWidth>0</wp14:pctWidth>
+            </wp14:sizeRelH>
+            <wp14:sizeRelV relativeFrom="margin">
+              <wp14:pctHeight>0</wp14:pctHeight>
+            </wp14:sizeRelV>
+          </wp:anchor>
+        </w:drawing>
+      </w:r>
     </w:p>
     <w:p>
       <w:pPr>
@@ -2577,7 +3566,7 @@
 </file>
 
 <file path=word/numbering.xml><?xml version="1.0" encoding="utf-8"?>
-<w:numbering xmlns:wpc="http://schemas.microsoft.com/office/word/2010/wordprocessingCanvas" xmlns:cx="http://schemas.microsoft.com/office/drawing/2014/chartex" xmlns:cx1="http://schemas.microsoft.com/office/drawing/2015/9/8/chartex" xmlns:cx2="http://schemas.microsoft.com/office/drawing/2015/10/21/chartex" xmlns:cx3="http://schemas.microsoft.com/office/drawing/2016/5/9/chartex" xmlns:cx4="http://schemas.microsoft.com/office/drawing/2016/5/10/chartex" xmlns:cx5="http://schemas.microsoft.com/office/drawing/2016/5/11/chartex" xmlns:cx6="http://schemas.microsoft.com/office/drawing/2016/5/12/chartex" xmlns:cx7="http://schemas.microsoft.com/office/drawing/2016/5/13/chartex" xmlns:cx8="http://schemas.microsoft.com/office/drawing/2016/5/14/chartex" xmlns:mc="http://schemas.openxmlformats.org/markup-compatibility/2006" xmlns:aink="http://schemas.microsoft.com/office/drawing/2016/ink" xmlns:am3d="http://schemas.microsoft.com/office/drawing/2017/model3d" xmlns:o="urn:schemas-microsoft-com:office:office" xmlns:oel="http://schemas.microsoft.com/office/2019/extlst" xmlns:r="http://schemas.openxmlformats.org/officeDocument/2006/relationships" xmlns:m="http://schemas.openxmlformats.org/officeDocument/2006/math" xmlns:v="urn:schemas-microsoft-com:vml" xmlns:wp14="http://schemas.microsoft.com/office/word/2010/wordprocessingDrawing" xmlns:wp="http://schemas.openxmlformats.org/drawingml/2006/wordprocessingDrawing" xmlns:w10="urn:schemas-microsoft-com:office:word" xmlns:w="http://schemas.openxmlformats.org/wordprocessingml/2006/main" xmlns:w14="http://schemas.microsoft.com/office/word/2010/wordml" xmlns:w15="http://schemas.microsoft.com/office/word/2012/wordml" xmlns:w16cex="http://schemas.microsoft.com/office/word/2018/wordml/cex" xmlns:w16cid="http://schemas.microsoft.com/office/word/2016/wordml/cid" xmlns:w16="http://schemas.microsoft.com/office/word/2018/wordml" xmlns:w16du="http://schemas.microsoft.com/office/word/2023/wordml/word16du" xmlns:w16sdtdh="http://schemas.microsoft.com/office/word/2020/wordml/sdtdatahash" xmlns:w16se="http://schemas.microsoft.com/office/word/2015/wordml/symex" xmlns:wpg="http://schemas.microsoft.com/office/word/2010/wordprocessingGroup" xmlns:wpi="http://schemas.microsoft.com/office/word/2010/wordprocessingInk" xmlns:wne="http://schemas.microsoft.com/office/word/2006/wordml" xmlns:wps="http://schemas.microsoft.com/office/word/2010/wordprocessingShape" mc:Ignorable="w14 w15 w16se w16cid w16 w16cex w16sdtdh wp14">
+<w:numbering xmlns:wpc="http://schemas.microsoft.com/office/word/2010/wordprocessingCanvas" xmlns:cx="http://schemas.microsoft.com/office/drawing/2014/chartex" xmlns:cx1="http://schemas.microsoft.com/office/drawing/2015/9/8/chartex" xmlns:cx2="http://schemas.microsoft.com/office/drawing/2015/10/21/chartex" xmlns:cx3="http://schemas.microsoft.com/office/drawing/2016/5/9/chartex" xmlns:cx4="http://schemas.microsoft.com/office/drawing/2016/5/10/chartex" xmlns:cx5="http://schemas.microsoft.com/office/drawing/2016/5/11/chartex" xmlns:cx6="http://schemas.microsoft.com/office/drawing/2016/5/12/chartex" xmlns:cx7="http://schemas.microsoft.com/office/drawing/2016/5/13/chartex" xmlns:cx8="http://schemas.microsoft.com/office/drawing/2016/5/14/chartex" xmlns:mc="http://schemas.openxmlformats.org/markup-compatibility/2006" xmlns:aink="http://schemas.microsoft.com/office/drawing/2016/ink" xmlns:am3d="http://schemas.microsoft.com/office/drawing/2017/model3d" xmlns:o="urn:schemas-microsoft-com:office:office" xmlns:oel="http://schemas.microsoft.com/office/2019/extlst" xmlns:r="http://schemas.openxmlformats.org/officeDocument/2006/relationships" xmlns:m="http://schemas.openxmlformats.org/officeDocument/2006/math" xmlns:v="urn:schemas-microsoft-com:vml" xmlns:wp14="http://schemas.microsoft.com/office/word/2010/wordprocessingDrawing" xmlns:wp="http://schemas.openxmlformats.org/drawingml/2006/wordprocessingDrawing" xmlns:w10="urn:schemas-microsoft-com:office:word" xmlns:w="http://schemas.openxmlformats.org/wordprocessingml/2006/main" xmlns:w14="http://schemas.microsoft.com/office/word/2010/wordml" xmlns:w15="http://schemas.microsoft.com/office/word/2012/wordml" xmlns:w16cex="http://schemas.microsoft.com/office/word/2018/wordml/cex" xmlns:w16cid="http://schemas.microsoft.com/office/word/2016/wordml/cid" xmlns:w16="http://schemas.microsoft.com/office/word/2018/wordml" xmlns:w16sdtdh="http://schemas.microsoft.com/office/word/2020/wordml/sdtdatahash" xmlns:w16se="http://schemas.microsoft.com/office/word/2015/wordml/symex" xmlns:wpg="http://schemas.microsoft.com/office/word/2010/wordprocessingGroup" xmlns:wpi="http://schemas.microsoft.com/office/word/2010/wordprocessingInk" xmlns:wne="http://schemas.microsoft.com/office/word/2006/wordml" xmlns:wps="http://schemas.microsoft.com/office/word/2010/wordprocessingShape" mc:Ignorable="w14 w15 w16se w16cid w16 w16cex w16sdtdh wp14">
   <w:abstractNum w:abstractNumId="0" w15:restartNumberingAfterBreak="0">
     <w:nsid w:val="0EC13F70"/>
     <w:multiLevelType w:val="hybridMultilevel"/>

</xml_diff>